<commit_message>
create DossierConcept, revue des UseCase v4
</commit_message>
<xml_diff>
--- a/DossierConception/DossierConception-MyAgencyManager.docx
+++ b/DossierConception/DossierConception-MyAgencyManager.docx
@@ -16,11 +16,11 @@
         <w:drawing>
           <wp:anchor distT="0" distB="0" distL="114300" distR="114300" simplePos="0" relativeHeight="251657728" behindDoc="1" locked="0" layoutInCell="1" allowOverlap="1" wp14:anchorId="625947E0" wp14:editId="251C08C5">
             <wp:simplePos x="0" y="0"/>
-            <wp:positionH relativeFrom="column">
-              <wp:posOffset>-102235</wp:posOffset>
+            <wp:positionH relativeFrom="page">
+              <wp:align>left</wp:align>
             </wp:positionH>
             <wp:positionV relativeFrom="paragraph">
-              <wp:posOffset>-328930</wp:posOffset>
+              <wp:posOffset>-890905</wp:posOffset>
             </wp:positionV>
             <wp:extent cx="7559675" cy="10643235"/>
             <wp:effectExtent l="0" t="0" r="3175" b="5715"/>
@@ -70,6 +70,230 @@
         </w:drawing>
       </w:r>
       <w:r>
+        <w:tab/>
+      </w:r>
+      <w:r>
+        <w:tab/>
+      </w:r>
+    </w:p>
+    <w:p>
+      <w:pPr>
+        <w:tabs>
+          <w:tab w:val="left" w:pos="945"/>
+          <w:tab w:val="left" w:pos="2025"/>
+        </w:tabs>
+      </w:pPr>
+      <w:r>
+        <w:rPr>
+          <w:noProof/>
+        </w:rPr>
+        <mc:AlternateContent>
+          <mc:Choice Requires="wps">
+            <w:drawing>
+              <wp:anchor distT="0" distB="0" distL="114300" distR="114300" simplePos="0" relativeHeight="251655680" behindDoc="0" locked="0" layoutInCell="1" allowOverlap="1" wp14:anchorId="7786CC8F" wp14:editId="058E3791">
+                <wp:simplePos x="0" y="0"/>
+                <wp:positionH relativeFrom="column">
+                  <wp:posOffset>107315</wp:posOffset>
+                </wp:positionH>
+                <wp:positionV relativeFrom="paragraph">
+                  <wp:posOffset>8890</wp:posOffset>
+                </wp:positionV>
+                <wp:extent cx="3930650" cy="1447800"/>
+                <wp:effectExtent l="0" t="0" r="0" b="0"/>
+                <wp:wrapSquare wrapText="bothSides"/>
+                <wp:docPr id="2" name="Zone de texte 2"/>
+                <wp:cNvGraphicFramePr/>
+                <a:graphic xmlns:a="http://schemas.openxmlformats.org/drawingml/2006/main">
+                  <a:graphicData uri="http://schemas.microsoft.com/office/word/2010/wordprocessingShape">
+                    <wps:wsp>
+                      <wps:cNvSpPr txBox="1"/>
+                      <wps:spPr>
+                        <a:xfrm>
+                          <a:off x="0" y="0"/>
+                          <a:ext cx="3930650" cy="1447800"/>
+                        </a:xfrm>
+                        <a:prstGeom prst="rect">
+                          <a:avLst/>
+                        </a:prstGeom>
+                        <a:noFill/>
+                        <a:ln>
+                          <a:noFill/>
+                        </a:ln>
+                        <a:effectLst/>
+                        <a:extLst>
+                          <a:ext uri="{C572A759-6A51-4108-AA02-DFA0A04FC94B}">
+                            <ma14:wrappingTextBoxFlag xmlns="" xmlns:mo="http://schemas.microsoft.com/office/mac/office/2008/main" xmlns:mv="urn:schemas-microsoft-com:mac:vml" xmlns:o="urn:schemas-microsoft-com:office:office" xmlns:v="urn:schemas-microsoft-com:vml" xmlns:w10="urn:schemas-microsoft-com:office:word" xmlns:w="http://schemas.openxmlformats.org/wordprocessingml/2006/main" xmlns:ma14="http://schemas.microsoft.com/office/mac/drawingml/2011/main"/>
+                          </a:ext>
+                        </a:extLst>
+                      </wps:spPr>
+                      <wps:style>
+                        <a:lnRef idx="0">
+                          <a:schemeClr val="accent1"/>
+                        </a:lnRef>
+                        <a:fillRef idx="0">
+                          <a:schemeClr val="accent1"/>
+                        </a:fillRef>
+                        <a:effectRef idx="0">
+                          <a:schemeClr val="accent1"/>
+                        </a:effectRef>
+                        <a:fontRef idx="minor">
+                          <a:schemeClr val="dk1"/>
+                        </a:fontRef>
+                      </wps:style>
+                      <wps:txbx>
+                        <w:txbxContent>
+                          <w:p>
+                            <w:pPr>
+                              <w:rPr>
+                                <w:rFonts w:ascii="Gill Sans MT" w:hAnsi="Gill Sans MT"/>
+                                <w:b/>
+                                <w:color w:val="0070C0"/>
+                                <w:sz w:val="80"/>
+                                <w:szCs w:val="80"/>
+                              </w:rPr>
+                            </w:pPr>
+                            <w:r>
+                              <w:rPr>
+                                <w:rFonts w:ascii="Gill Sans MT" w:hAnsi="Gill Sans MT"/>
+                                <w:b/>
+                                <w:color w:val="0070C0"/>
+                                <w:sz w:val="80"/>
+                                <w:szCs w:val="80"/>
+                              </w:rPr>
+                              <w:t>Dossier de conception</w:t>
+                            </w:r>
+                          </w:p>
+                        </w:txbxContent>
+                      </wps:txbx>
+                      <wps:bodyPr rot="0" spcFirstLastPara="0" vertOverflow="overflow" horzOverflow="overflow" vert="horz" wrap="square" lIns="91440" tIns="45720" rIns="91440" bIns="45720" numCol="1" spcCol="0" rtlCol="0" fromWordArt="0" anchor="t" anchorCtr="0" forceAA="0" compatLnSpc="1">
+                        <a:prstTxWarp prst="textNoShape">
+                          <a:avLst/>
+                        </a:prstTxWarp>
+                        <a:noAutofit/>
+                      </wps:bodyPr>
+                    </wps:wsp>
+                  </a:graphicData>
+                </a:graphic>
+                <wp14:sizeRelH relativeFrom="margin">
+                  <wp14:pctWidth>0</wp14:pctWidth>
+                </wp14:sizeRelH>
+                <wp14:sizeRelV relativeFrom="margin">
+                  <wp14:pctHeight>0</wp14:pctHeight>
+                </wp14:sizeRelV>
+              </wp:anchor>
+            </w:drawing>
+          </mc:Choice>
+          <mc:Fallback>
+            <w:pict>
+              <v:shapetype w14:anchorId="7786CC8F" id="_x0000_t202" coordsize="21600,21600" o:spt="202" path="m,l,21600r21600,l21600,xe">
+                <v:stroke joinstyle="miter"/>
+                <v:path gradientshapeok="t" o:connecttype="rect"/>
+              </v:shapetype>
+              <v:shape id="Zone de texte 2" o:spid="_x0000_s1026" type="#_x0000_t202" style="position:absolute;margin-left:8.45pt;margin-top:.7pt;width:309.5pt;height:114pt;z-index:251655680;visibility:visible;mso-wrap-style:square;mso-width-percent:0;mso-height-percent:0;mso-wrap-distance-left:9pt;mso-wrap-distance-top:0;mso-wrap-distance-right:9pt;mso-wrap-distance-bottom:0;mso-position-horizontal:absolute;mso-position-horizontal-relative:text;mso-position-vertical:absolute;mso-position-vertical-relative:text;mso-width-percent:0;mso-height-percent:0;mso-width-relative:margin;mso-height-relative:margin;v-text-anchor:top" o:gfxdata="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" filled="f" stroked="f">
+                <v:textbox>
+                  <w:txbxContent>
+                    <w:p>
+                      <w:pPr>
+                        <w:rPr>
+                          <w:rFonts w:ascii="Gill Sans MT" w:hAnsi="Gill Sans MT"/>
+                          <w:b/>
+                          <w:color w:val="0070C0"/>
+                          <w:sz w:val="80"/>
+                          <w:szCs w:val="80"/>
+                        </w:rPr>
+                      </w:pPr>
+                      <w:r>
+                        <w:rPr>
+                          <w:rFonts w:ascii="Gill Sans MT" w:hAnsi="Gill Sans MT"/>
+                          <w:b/>
+                          <w:color w:val="0070C0"/>
+                          <w:sz w:val="80"/>
+                          <w:szCs w:val="80"/>
+                        </w:rPr>
+                        <w:t>Dossier de conception</w:t>
+                      </w:r>
+                    </w:p>
+                  </w:txbxContent>
+                </v:textbox>
+                <w10:wrap type="square"/>
+              </v:shape>
+            </w:pict>
+          </mc:Fallback>
+        </mc:AlternateContent>
+      </w:r>
+    </w:p>
+    <w:p>
+      <w:pPr>
+        <w:tabs>
+          <w:tab w:val="left" w:pos="945"/>
+          <w:tab w:val="left" w:pos="2025"/>
+        </w:tabs>
+      </w:pPr>
+    </w:p>
+    <w:p>
+      <w:pPr>
+        <w:tabs>
+          <w:tab w:val="left" w:pos="945"/>
+          <w:tab w:val="left" w:pos="2025"/>
+        </w:tabs>
+      </w:pPr>
+    </w:p>
+    <w:p>
+      <w:pPr>
+        <w:tabs>
+          <w:tab w:val="left" w:pos="945"/>
+          <w:tab w:val="left" w:pos="2025"/>
+        </w:tabs>
+      </w:pPr>
+    </w:p>
+    <w:p>
+      <w:pPr>
+        <w:tabs>
+          <w:tab w:val="left" w:pos="945"/>
+          <w:tab w:val="left" w:pos="2025"/>
+        </w:tabs>
+      </w:pPr>
+    </w:p>
+    <w:p>
+      <w:pPr>
+        <w:tabs>
+          <w:tab w:val="left" w:pos="945"/>
+          <w:tab w:val="left" w:pos="2025"/>
+        </w:tabs>
+      </w:pPr>
+    </w:p>
+    <w:p>
+      <w:pPr>
+        <w:tabs>
+          <w:tab w:val="left" w:pos="945"/>
+          <w:tab w:val="left" w:pos="2025"/>
+        </w:tabs>
+      </w:pPr>
+    </w:p>
+    <w:p>
+      <w:pPr>
+        <w:tabs>
+          <w:tab w:val="left" w:pos="945"/>
+          <w:tab w:val="left" w:pos="2025"/>
+        </w:tabs>
+      </w:pPr>
+    </w:p>
+    <w:p>
+      <w:pPr>
+        <w:tabs>
+          <w:tab w:val="left" w:pos="945"/>
+          <w:tab w:val="left" w:pos="2025"/>
+        </w:tabs>
+      </w:pPr>
+    </w:p>
+    <w:p>
+      <w:pPr>
+        <w:tabs>
+          <w:tab w:val="left" w:pos="945"/>
+          <w:tab w:val="left" w:pos="2025"/>
+        </w:tabs>
+      </w:pPr>
+      <w:r>
         <w:rPr>
           <w:noProof/>
         </w:rPr>
@@ -79,10 +303,10 @@
               <wp:anchor distT="0" distB="0" distL="114300" distR="114300" simplePos="0" relativeHeight="251659776" behindDoc="0" locked="0" layoutInCell="1" allowOverlap="1" wp14:anchorId="329353D3" wp14:editId="07A03134">
                 <wp:simplePos x="0" y="0"/>
                 <wp:positionH relativeFrom="column">
-                  <wp:posOffset>618490</wp:posOffset>
+                  <wp:posOffset>208915</wp:posOffset>
                 </wp:positionH>
                 <wp:positionV relativeFrom="paragraph">
-                  <wp:posOffset>2677795</wp:posOffset>
+                  <wp:posOffset>14605</wp:posOffset>
                 </wp:positionV>
                 <wp:extent cx="3414395" cy="657225"/>
                 <wp:effectExtent l="0" t="0" r="0" b="9525"/>
@@ -108,7 +332,7 @@
                         <a:effectLst/>
                         <a:extLst>
                           <a:ext uri="{C572A759-6A51-4108-AA02-DFA0A04FC94B}">
-                            <ma14:wrappingTextBoxFlag xmlns:ma14="http://schemas.microsoft.com/office/mac/drawingml/2011/main" xmlns:w="http://schemas.openxmlformats.org/wordprocessingml/2006/main" xmlns:w10="urn:schemas-microsoft-com:office:word" xmlns:v="urn:schemas-microsoft-com:vml" xmlns:o="urn:schemas-microsoft-com:office:office" xmlns:mv="urn:schemas-microsoft-com:mac:vml" xmlns:mo="http://schemas.microsoft.com/office/mac/office/2008/main" xmlns=""/>
+                            <ma14:wrappingTextBoxFlag xmlns="" xmlns:mo="http://schemas.microsoft.com/office/mac/office/2008/main" xmlns:mv="urn:schemas-microsoft-com:mac:vml" xmlns:o="urn:schemas-microsoft-com:office:office" xmlns:v="urn:schemas-microsoft-com:vml" xmlns:w10="urn:schemas-microsoft-com:office:word" xmlns:w="http://schemas.openxmlformats.org/wordprocessingml/2006/main" xmlns:ma14="http://schemas.microsoft.com/office/mac/drawingml/2011/main"/>
                           </a:ext>
                         </a:extLst>
                       </wps:spPr>
@@ -219,11 +443,7 @@
           </mc:Choice>
           <mc:Fallback>
             <w:pict>
-              <v:shapetype w14:anchorId="329353D3" id="_x0000_t202" coordsize="21600,21600" o:spt="202" path="m,l,21600r21600,l21600,xe">
-                <v:stroke joinstyle="miter"/>
-                <v:path gradientshapeok="t" o:connecttype="rect"/>
-              </v:shapetype>
-              <v:shape id="Zone de texte 4" o:spid="_x0000_s1026" type="#_x0000_t202" style="position:absolute;margin-left:48.7pt;margin-top:210.85pt;width:268.85pt;height:51.75pt;z-index:251659776;visibility:visible;mso-wrap-style:square;mso-width-percent:0;mso-height-percent:0;mso-wrap-distance-left:9pt;mso-wrap-distance-top:0;mso-wrap-distance-right:9pt;mso-wrap-distance-bottom:0;mso-position-horizontal:absolute;mso-position-horizontal-relative:text;mso-position-vertical:absolute;mso-position-vertical-relative:text;mso-width-percent:0;mso-height-percent:0;mso-width-relative:margin;mso-height-relative:margin;v-text-anchor:top" o:gfxdata="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" filled="f" stroked="f">
+              <v:shape w14:anchorId="329353D3" id="Zone de texte 4" o:spid="_x0000_s1027" type="#_x0000_t202" style="position:absolute;margin-left:16.45pt;margin-top:1.15pt;width:268.85pt;height:51.75pt;z-index:251659776;visibility:visible;mso-wrap-style:square;mso-width-percent:0;mso-height-percent:0;mso-wrap-distance-left:9pt;mso-wrap-distance-top:0;mso-wrap-distance-right:9pt;mso-wrap-distance-bottom:0;mso-position-horizontal:absolute;mso-position-horizontal-relative:text;mso-position-vertical:absolute;mso-position-vertical-relative:text;mso-width-percent:0;mso-height-percent:0;mso-width-relative:margin;mso-height-relative:margin;v-text-anchor:top" o:gfxdata="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" filled="f" stroked="f">
                 <v:textbox>
                   <w:txbxContent>
                     <w:p>
@@ -303,596 +523,389 @@
           </mc:Fallback>
         </mc:AlternateContent>
       </w:r>
+    </w:p>
+    <w:p>
+      <w:pPr>
+        <w:tabs>
+          <w:tab w:val="left" w:pos="945"/>
+          <w:tab w:val="left" w:pos="2025"/>
+        </w:tabs>
+      </w:pPr>
+    </w:p>
+    <w:p>
+      <w:pPr>
+        <w:tabs>
+          <w:tab w:val="left" w:pos="945"/>
+          <w:tab w:val="left" w:pos="2025"/>
+        </w:tabs>
+      </w:pPr>
+    </w:p>
+    <w:p>
+      <w:pPr>
+        <w:tabs>
+          <w:tab w:val="left" w:pos="945"/>
+          <w:tab w:val="left" w:pos="2025"/>
+        </w:tabs>
+      </w:pPr>
+    </w:p>
+    <w:p>
+      <w:pPr>
+        <w:tabs>
+          <w:tab w:val="left" w:pos="945"/>
+          <w:tab w:val="left" w:pos="2025"/>
+        </w:tabs>
+      </w:pPr>
+    </w:p>
+    <w:p>
+      <w:pPr>
+        <w:tabs>
+          <w:tab w:val="left" w:pos="945"/>
+          <w:tab w:val="left" w:pos="2025"/>
+        </w:tabs>
+      </w:pPr>
+    </w:p>
+    <w:p>
+      <w:pPr>
+        <w:tabs>
+          <w:tab w:val="left" w:pos="945"/>
+          <w:tab w:val="left" w:pos="2025"/>
+        </w:tabs>
+      </w:pPr>
+    </w:p>
+    <w:p>
+      <w:pPr>
+        <w:tabs>
+          <w:tab w:val="left" w:pos="945"/>
+          <w:tab w:val="left" w:pos="2025"/>
+        </w:tabs>
+      </w:pPr>
+    </w:p>
+    <w:p>
+      <w:pPr>
+        <w:tabs>
+          <w:tab w:val="left" w:pos="945"/>
+          <w:tab w:val="left" w:pos="2025"/>
+        </w:tabs>
+      </w:pPr>
+    </w:p>
+    <w:p>
+      <w:pPr>
+        <w:tabs>
+          <w:tab w:val="left" w:pos="945"/>
+          <w:tab w:val="left" w:pos="2025"/>
+        </w:tabs>
+      </w:pPr>
+    </w:p>
+    <w:p>
+      <w:pPr>
+        <w:tabs>
+          <w:tab w:val="left" w:pos="945"/>
+          <w:tab w:val="left" w:pos="2025"/>
+        </w:tabs>
+      </w:pPr>
+    </w:p>
+    <w:p>
+      <w:pPr>
+        <w:tabs>
+          <w:tab w:val="left" w:pos="945"/>
+          <w:tab w:val="left" w:pos="2025"/>
+        </w:tabs>
+      </w:pPr>
+    </w:p>
+    <w:p>
+      <w:pPr>
+        <w:tabs>
+          <w:tab w:val="left" w:pos="945"/>
+          <w:tab w:val="left" w:pos="2025"/>
+        </w:tabs>
+      </w:pPr>
+    </w:p>
+    <w:p>
+      <w:pPr>
+        <w:tabs>
+          <w:tab w:val="left" w:pos="945"/>
+          <w:tab w:val="left" w:pos="2025"/>
+        </w:tabs>
+      </w:pPr>
+    </w:p>
+    <w:p>
+      <w:pPr>
+        <w:tabs>
+          <w:tab w:val="left" w:pos="945"/>
+          <w:tab w:val="left" w:pos="2025"/>
+        </w:tabs>
+      </w:pPr>
+    </w:p>
+    <w:p>
+      <w:pPr>
+        <w:tabs>
+          <w:tab w:val="left" w:pos="945"/>
+          <w:tab w:val="left" w:pos="2025"/>
+        </w:tabs>
+      </w:pPr>
+    </w:p>
+    <w:p>
+      <w:pPr>
+        <w:tabs>
+          <w:tab w:val="left" w:pos="945"/>
+          <w:tab w:val="left" w:pos="2025"/>
+        </w:tabs>
+      </w:pPr>
+    </w:p>
+    <w:p>
+      <w:pPr>
+        <w:tabs>
+          <w:tab w:val="left" w:pos="945"/>
+          <w:tab w:val="left" w:pos="2025"/>
+        </w:tabs>
+      </w:pPr>
+    </w:p>
+    <w:p>
+      <w:pPr>
+        <w:tabs>
+          <w:tab w:val="left" w:pos="945"/>
+          <w:tab w:val="left" w:pos="2025"/>
+        </w:tabs>
+      </w:pPr>
+    </w:p>
+    <w:p>
+      <w:pPr>
+        <w:tabs>
+          <w:tab w:val="left" w:pos="945"/>
+          <w:tab w:val="left" w:pos="2025"/>
+        </w:tabs>
+      </w:pPr>
+    </w:p>
+    <w:p>
+      <w:pPr>
+        <w:tabs>
+          <w:tab w:val="left" w:pos="945"/>
+          <w:tab w:val="left" w:pos="2025"/>
+        </w:tabs>
+      </w:pPr>
+    </w:p>
+    <w:p>
+      <w:pPr>
+        <w:tabs>
+          <w:tab w:val="left" w:pos="945"/>
+          <w:tab w:val="left" w:pos="2025"/>
+        </w:tabs>
+      </w:pPr>
+    </w:p>
+    <w:p>
+      <w:pPr>
+        <w:tabs>
+          <w:tab w:val="left" w:pos="945"/>
+          <w:tab w:val="left" w:pos="2025"/>
+        </w:tabs>
+      </w:pPr>
+    </w:p>
+    <w:p>
+      <w:pPr>
+        <w:tabs>
+          <w:tab w:val="left" w:pos="945"/>
+          <w:tab w:val="left" w:pos="2025"/>
+        </w:tabs>
+      </w:pPr>
+    </w:p>
+    <w:p>
+      <w:pPr>
+        <w:tabs>
+          <w:tab w:val="left" w:pos="945"/>
+          <w:tab w:val="left" w:pos="2025"/>
+        </w:tabs>
+      </w:pPr>
+    </w:p>
+    <w:p>
+      <w:pPr>
+        <w:tabs>
+          <w:tab w:val="left" w:pos="945"/>
+          <w:tab w:val="left" w:pos="2025"/>
+        </w:tabs>
+      </w:pPr>
+    </w:p>
+    <w:p>
+      <w:pPr>
+        <w:tabs>
+          <w:tab w:val="left" w:pos="945"/>
+          <w:tab w:val="left" w:pos="2025"/>
+        </w:tabs>
+      </w:pPr>
+    </w:p>
+    <w:p>
+      <w:pPr>
+        <w:tabs>
+          <w:tab w:val="left" w:pos="945"/>
+          <w:tab w:val="left" w:pos="2025"/>
+        </w:tabs>
+      </w:pPr>
+    </w:p>
+    <w:p>
+      <w:pPr>
+        <w:tabs>
+          <w:tab w:val="left" w:pos="945"/>
+          <w:tab w:val="left" w:pos="2025"/>
+        </w:tabs>
+      </w:pPr>
+    </w:p>
+    <w:p>
+      <w:pPr>
+        <w:tabs>
+          <w:tab w:val="left" w:pos="945"/>
+          <w:tab w:val="left" w:pos="2025"/>
+        </w:tabs>
+      </w:pPr>
+    </w:p>
+    <w:p>
+      <w:pPr>
+        <w:tabs>
+          <w:tab w:val="left" w:pos="945"/>
+          <w:tab w:val="left" w:pos="2025"/>
+        </w:tabs>
+      </w:pPr>
+    </w:p>
+    <w:p>
+      <w:pPr>
+        <w:tabs>
+          <w:tab w:val="left" w:pos="945"/>
+          <w:tab w:val="left" w:pos="2025"/>
+        </w:tabs>
+      </w:pPr>
+    </w:p>
+    <w:p>
+      <w:pPr>
+        <w:tabs>
+          <w:tab w:val="left" w:pos="945"/>
+          <w:tab w:val="left" w:pos="2025"/>
+        </w:tabs>
+      </w:pPr>
+    </w:p>
+    <w:p>
+      <w:pPr>
+        <w:tabs>
+          <w:tab w:val="left" w:pos="945"/>
+          <w:tab w:val="left" w:pos="2025"/>
+        </w:tabs>
+      </w:pPr>
+    </w:p>
+    <w:p>
+      <w:pPr>
+        <w:tabs>
+          <w:tab w:val="left" w:pos="945"/>
+          <w:tab w:val="left" w:pos="2025"/>
+        </w:tabs>
+      </w:pPr>
+    </w:p>
+    <w:p>
+      <w:pPr>
+        <w:tabs>
+          <w:tab w:val="left" w:pos="945"/>
+          <w:tab w:val="left" w:pos="2025"/>
+        </w:tabs>
+      </w:pPr>
+    </w:p>
+    <w:p>
+      <w:pPr>
+        <w:tabs>
+          <w:tab w:val="left" w:pos="945"/>
+          <w:tab w:val="left" w:pos="2025"/>
+        </w:tabs>
+      </w:pPr>
+    </w:p>
+    <w:p>
+      <w:pPr>
+        <w:tabs>
+          <w:tab w:val="left" w:pos="945"/>
+          <w:tab w:val="left" w:pos="2025"/>
+        </w:tabs>
+      </w:pPr>
+    </w:p>
+    <w:p>
+      <w:pPr>
+        <w:tabs>
+          <w:tab w:val="left" w:pos="945"/>
+          <w:tab w:val="left" w:pos="2025"/>
+        </w:tabs>
+      </w:pPr>
+    </w:p>
+    <w:p>
+      <w:pPr>
+        <w:tabs>
+          <w:tab w:val="left" w:pos="945"/>
+          <w:tab w:val="left" w:pos="2025"/>
+        </w:tabs>
+      </w:pPr>
       <w:r>
-        <w:rPr>
-          <w:noProof/>
-        </w:rPr>
-        <mc:AlternateContent>
-          <mc:Choice Requires="wps">
-            <w:drawing>
-              <wp:anchor distT="0" distB="0" distL="114300" distR="114300" simplePos="0" relativeHeight="251655680" behindDoc="0" locked="0" layoutInCell="1" allowOverlap="1" wp14:anchorId="7786CC8F" wp14:editId="058E3791">
-                <wp:simplePos x="0" y="0"/>
-                <wp:positionH relativeFrom="column">
-                  <wp:posOffset>623570</wp:posOffset>
-                </wp:positionH>
-                <wp:positionV relativeFrom="paragraph">
-                  <wp:posOffset>1158875</wp:posOffset>
-                </wp:positionV>
-                <wp:extent cx="3930650" cy="1447800"/>
-                <wp:effectExtent l="0" t="0" r="0" b="0"/>
-                <wp:wrapSquare wrapText="bothSides"/>
-                <wp:docPr id="2" name="Zone de texte 2"/>
-                <wp:cNvGraphicFramePr/>
-                <a:graphic xmlns:a="http://schemas.openxmlformats.org/drawingml/2006/main">
-                  <a:graphicData uri="http://schemas.microsoft.com/office/word/2010/wordprocessingShape">
-                    <wps:wsp>
-                      <wps:cNvSpPr txBox="1"/>
-                      <wps:spPr>
-                        <a:xfrm>
-                          <a:off x="0" y="0"/>
-                          <a:ext cx="3930650" cy="1447800"/>
-                        </a:xfrm>
-                        <a:prstGeom prst="rect">
-                          <a:avLst/>
-                        </a:prstGeom>
-                        <a:noFill/>
-                        <a:ln>
-                          <a:noFill/>
-                        </a:ln>
-                        <a:effectLst/>
-                        <a:extLst>
-                          <a:ext uri="{C572A759-6A51-4108-AA02-DFA0A04FC94B}">
-                            <ma14:wrappingTextBoxFlag xmlns:ma14="http://schemas.microsoft.com/office/mac/drawingml/2011/main" xmlns:w="http://schemas.openxmlformats.org/wordprocessingml/2006/main" xmlns:w10="urn:schemas-microsoft-com:office:word" xmlns:v="urn:schemas-microsoft-com:vml" xmlns:o="urn:schemas-microsoft-com:office:office" xmlns:mv="urn:schemas-microsoft-com:mac:vml" xmlns:mo="http://schemas.microsoft.com/office/mac/office/2008/main" xmlns=""/>
-                          </a:ext>
-                        </a:extLst>
-                      </wps:spPr>
-                      <wps:style>
-                        <a:lnRef idx="0">
-                          <a:schemeClr val="accent1"/>
-                        </a:lnRef>
-                        <a:fillRef idx="0">
-                          <a:schemeClr val="accent1"/>
-                        </a:fillRef>
-                        <a:effectRef idx="0">
-                          <a:schemeClr val="accent1"/>
-                        </a:effectRef>
-                        <a:fontRef idx="minor">
-                          <a:schemeClr val="dk1"/>
-                        </a:fontRef>
-                      </wps:style>
-                      <wps:txbx>
-                        <w:txbxContent>
-                          <w:p>
-                            <w:pPr>
-                              <w:rPr>
-                                <w:rFonts w:ascii="Gill Sans MT" w:hAnsi="Gill Sans MT"/>
-                                <w:b/>
-                                <w:color w:val="0070C0"/>
-                                <w:sz w:val="80"/>
-                                <w:szCs w:val="80"/>
-                              </w:rPr>
-                            </w:pPr>
-                            <w:r>
-                              <w:rPr>
-                                <w:rFonts w:ascii="Gill Sans MT" w:hAnsi="Gill Sans MT"/>
-                                <w:b/>
-                                <w:color w:val="0070C0"/>
-                                <w:sz w:val="80"/>
-                                <w:szCs w:val="80"/>
-                              </w:rPr>
-                              <w:t>Dossier de conception</w:t>
-                            </w:r>
-                          </w:p>
-                        </w:txbxContent>
-                      </wps:txbx>
-                      <wps:bodyPr rot="0" spcFirstLastPara="0" vertOverflow="overflow" horzOverflow="overflow" vert="horz" wrap="square" lIns="91440" tIns="45720" rIns="91440" bIns="45720" numCol="1" spcCol="0" rtlCol="0" fromWordArt="0" anchor="t" anchorCtr="0" forceAA="0" compatLnSpc="1">
-                        <a:prstTxWarp prst="textNoShape">
-                          <a:avLst/>
-                        </a:prstTxWarp>
-                        <a:noAutofit/>
-                      </wps:bodyPr>
-                    </wps:wsp>
-                  </a:graphicData>
-                </a:graphic>
-                <wp14:sizeRelH relativeFrom="margin">
-                  <wp14:pctWidth>0</wp14:pctWidth>
-                </wp14:sizeRelH>
-                <wp14:sizeRelV relativeFrom="margin">
-                  <wp14:pctHeight>0</wp14:pctHeight>
-                </wp14:sizeRelV>
-              </wp:anchor>
-            </w:drawing>
-          </mc:Choice>
-          <mc:Fallback>
-            <w:pict>
-              <v:shape w14:anchorId="7786CC8F" id="Zone de texte 2" o:spid="_x0000_s1027" type="#_x0000_t202" style="position:absolute;margin-left:49.1pt;margin-top:91.25pt;width:309.5pt;height:114pt;z-index:251655680;visibility:visible;mso-wrap-style:square;mso-width-percent:0;mso-height-percent:0;mso-wrap-distance-left:9pt;mso-wrap-distance-top:0;mso-wrap-distance-right:9pt;mso-wrap-distance-bottom:0;mso-position-horizontal:absolute;mso-position-horizontal-relative:text;mso-position-vertical:absolute;mso-position-vertical-relative:text;mso-width-percent:0;mso-height-percent:0;mso-width-relative:margin;mso-height-relative:margin;v-text-anchor:top" o:gfxdata="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" filled="f" stroked="f">
-                <v:textbox>
-                  <w:txbxContent>
-                    <w:p>
-                      <w:pPr>
-                        <w:rPr>
-                          <w:rFonts w:ascii="Gill Sans MT" w:hAnsi="Gill Sans MT"/>
-                          <w:b/>
-                          <w:color w:val="0070C0"/>
-                          <w:sz w:val="80"/>
-                          <w:szCs w:val="80"/>
-                        </w:rPr>
-                      </w:pPr>
-                      <w:r>
-                        <w:rPr>
-                          <w:rFonts w:ascii="Gill Sans MT" w:hAnsi="Gill Sans MT"/>
-                          <w:b/>
-                          <w:color w:val="0070C0"/>
-                          <w:sz w:val="80"/>
-                          <w:szCs w:val="80"/>
-                        </w:rPr>
-                        <w:t>Dossier de conception</w:t>
-                      </w:r>
-                    </w:p>
-                  </w:txbxContent>
-                </v:textbox>
-                <w10:wrap type="square"/>
-              </v:shape>
-            </w:pict>
-          </mc:Fallback>
-        </mc:AlternateContent>
+        <w:lastRenderedPageBreak/>
+        <w:t>Sommaire</w:t>
       </w:r>
+    </w:p>
+    <w:p>
+      <w:pPr>
+        <w:tabs>
+          <w:tab w:val="left" w:pos="945"/>
+          <w:tab w:val="left" w:pos="2025"/>
+        </w:tabs>
+      </w:pPr>
+    </w:p>
+    <w:p>
+      <w:pPr>
+        <w:tabs>
+          <w:tab w:val="left" w:pos="945"/>
+          <w:tab w:val="left" w:pos="2025"/>
+        </w:tabs>
+      </w:pPr>
+    </w:p>
+    <w:p>
+      <w:pPr>
+        <w:tabs>
+          <w:tab w:val="left" w:pos="945"/>
+          <w:tab w:val="left" w:pos="2025"/>
+        </w:tabs>
+      </w:pPr>
       <w:r>
-        <w:tab/>
+        <w:t xml:space="preserve">1 </w:t>
       </w:r>
+      <w:proofErr w:type="spellStart"/>
       <w:r>
-        <w:tab/>
+        <w:t>prez</w:t>
       </w:r>
-    </w:p>
-    <w:p>
-      <w:pPr>
-        <w:tabs>
-          <w:tab w:val="left" w:pos="945"/>
-          <w:tab w:val="left" w:pos="2025"/>
-        </w:tabs>
-      </w:pPr>
-    </w:p>
-    <w:p>
-      <w:pPr>
-        <w:tabs>
-          <w:tab w:val="left" w:pos="945"/>
-          <w:tab w:val="left" w:pos="2025"/>
-        </w:tabs>
-      </w:pPr>
-    </w:p>
-    <w:p>
-      <w:pPr>
-        <w:tabs>
-          <w:tab w:val="left" w:pos="945"/>
-          <w:tab w:val="left" w:pos="2025"/>
-        </w:tabs>
-      </w:pPr>
-    </w:p>
-    <w:p>
-      <w:pPr>
-        <w:tabs>
-          <w:tab w:val="left" w:pos="945"/>
-          <w:tab w:val="left" w:pos="2025"/>
-        </w:tabs>
-      </w:pPr>
-    </w:p>
-    <w:p>
-      <w:pPr>
-        <w:tabs>
-          <w:tab w:val="left" w:pos="945"/>
-          <w:tab w:val="left" w:pos="2025"/>
-        </w:tabs>
-      </w:pPr>
-    </w:p>
-    <w:p>
-      <w:pPr>
-        <w:tabs>
-          <w:tab w:val="left" w:pos="945"/>
-          <w:tab w:val="left" w:pos="2025"/>
-        </w:tabs>
-      </w:pPr>
-    </w:p>
-    <w:p>
-      <w:pPr>
-        <w:tabs>
-          <w:tab w:val="left" w:pos="945"/>
-          <w:tab w:val="left" w:pos="2025"/>
-        </w:tabs>
-      </w:pPr>
-    </w:p>
-    <w:p>
-      <w:pPr>
-        <w:tabs>
-          <w:tab w:val="left" w:pos="945"/>
-          <w:tab w:val="left" w:pos="2025"/>
-        </w:tabs>
-      </w:pPr>
-    </w:p>
-    <w:p>
-      <w:pPr>
-        <w:tabs>
-          <w:tab w:val="left" w:pos="945"/>
-          <w:tab w:val="left" w:pos="2025"/>
-        </w:tabs>
-      </w:pPr>
-    </w:p>
-    <w:p>
-      <w:pPr>
-        <w:tabs>
-          <w:tab w:val="left" w:pos="945"/>
-          <w:tab w:val="left" w:pos="2025"/>
-        </w:tabs>
-      </w:pPr>
-    </w:p>
-    <w:p>
-      <w:pPr>
-        <w:tabs>
-          <w:tab w:val="left" w:pos="945"/>
-          <w:tab w:val="left" w:pos="2025"/>
-        </w:tabs>
-      </w:pPr>
-    </w:p>
-    <w:p>
-      <w:pPr>
-        <w:tabs>
-          <w:tab w:val="left" w:pos="945"/>
-          <w:tab w:val="left" w:pos="2025"/>
-        </w:tabs>
-      </w:pPr>
-    </w:p>
-    <w:p>
-      <w:pPr>
-        <w:tabs>
-          <w:tab w:val="left" w:pos="945"/>
-          <w:tab w:val="left" w:pos="2025"/>
-        </w:tabs>
-      </w:pPr>
-    </w:p>
-    <w:p>
-      <w:pPr>
-        <w:tabs>
-          <w:tab w:val="left" w:pos="945"/>
-          <w:tab w:val="left" w:pos="2025"/>
-        </w:tabs>
-      </w:pPr>
-    </w:p>
-    <w:p>
-      <w:pPr>
-        <w:tabs>
-          <w:tab w:val="left" w:pos="945"/>
-          <w:tab w:val="left" w:pos="2025"/>
-        </w:tabs>
-      </w:pPr>
-    </w:p>
-    <w:p>
-      <w:pPr>
-        <w:tabs>
-          <w:tab w:val="left" w:pos="945"/>
-          <w:tab w:val="left" w:pos="2025"/>
-        </w:tabs>
-      </w:pPr>
-    </w:p>
-    <w:p>
-      <w:pPr>
-        <w:tabs>
-          <w:tab w:val="left" w:pos="945"/>
-          <w:tab w:val="left" w:pos="2025"/>
-        </w:tabs>
-      </w:pPr>
-    </w:p>
-    <w:p>
-      <w:pPr>
-        <w:tabs>
-          <w:tab w:val="left" w:pos="945"/>
-          <w:tab w:val="left" w:pos="2025"/>
-        </w:tabs>
-      </w:pPr>
-    </w:p>
-    <w:p>
-      <w:pPr>
-        <w:tabs>
-          <w:tab w:val="left" w:pos="945"/>
-          <w:tab w:val="left" w:pos="2025"/>
-        </w:tabs>
-      </w:pPr>
-    </w:p>
-    <w:p>
-      <w:pPr>
-        <w:tabs>
-          <w:tab w:val="left" w:pos="945"/>
-          <w:tab w:val="left" w:pos="2025"/>
-        </w:tabs>
-      </w:pPr>
-    </w:p>
-    <w:p>
-      <w:pPr>
-        <w:tabs>
-          <w:tab w:val="left" w:pos="945"/>
-          <w:tab w:val="left" w:pos="2025"/>
-        </w:tabs>
-      </w:pPr>
-    </w:p>
-    <w:p>
-      <w:pPr>
-        <w:tabs>
-          <w:tab w:val="left" w:pos="945"/>
-          <w:tab w:val="left" w:pos="2025"/>
-        </w:tabs>
-      </w:pPr>
-    </w:p>
-    <w:p>
-      <w:pPr>
-        <w:tabs>
-          <w:tab w:val="left" w:pos="945"/>
-          <w:tab w:val="left" w:pos="2025"/>
-        </w:tabs>
-      </w:pPr>
-    </w:p>
-    <w:p>
-      <w:pPr>
-        <w:tabs>
-          <w:tab w:val="left" w:pos="945"/>
-          <w:tab w:val="left" w:pos="2025"/>
-        </w:tabs>
-      </w:pPr>
-    </w:p>
-    <w:p>
-      <w:pPr>
-        <w:tabs>
-          <w:tab w:val="left" w:pos="945"/>
-          <w:tab w:val="left" w:pos="2025"/>
-        </w:tabs>
-      </w:pPr>
-    </w:p>
-    <w:p>
-      <w:pPr>
-        <w:tabs>
-          <w:tab w:val="left" w:pos="945"/>
-          <w:tab w:val="left" w:pos="2025"/>
-        </w:tabs>
-      </w:pPr>
-    </w:p>
-    <w:p>
-      <w:pPr>
-        <w:tabs>
-          <w:tab w:val="left" w:pos="945"/>
-          <w:tab w:val="left" w:pos="2025"/>
-        </w:tabs>
-      </w:pPr>
-    </w:p>
-    <w:p>
-      <w:pPr>
-        <w:tabs>
-          <w:tab w:val="left" w:pos="945"/>
-          <w:tab w:val="left" w:pos="2025"/>
-        </w:tabs>
-      </w:pPr>
-    </w:p>
-    <w:p>
-      <w:pPr>
-        <w:tabs>
-          <w:tab w:val="left" w:pos="945"/>
-          <w:tab w:val="left" w:pos="2025"/>
-        </w:tabs>
-      </w:pPr>
-    </w:p>
-    <w:p>
-      <w:pPr>
-        <w:tabs>
-          <w:tab w:val="left" w:pos="945"/>
-          <w:tab w:val="left" w:pos="2025"/>
-        </w:tabs>
-      </w:pPr>
-    </w:p>
-    <w:p>
-      <w:pPr>
-        <w:tabs>
-          <w:tab w:val="left" w:pos="945"/>
-          <w:tab w:val="left" w:pos="2025"/>
-        </w:tabs>
-      </w:pPr>
-    </w:p>
-    <w:p>
-      <w:pPr>
-        <w:tabs>
-          <w:tab w:val="left" w:pos="945"/>
-          <w:tab w:val="left" w:pos="2025"/>
-        </w:tabs>
-      </w:pPr>
-    </w:p>
-    <w:p>
-      <w:pPr>
-        <w:tabs>
-          <w:tab w:val="left" w:pos="945"/>
-          <w:tab w:val="left" w:pos="2025"/>
-        </w:tabs>
-      </w:pPr>
-    </w:p>
-    <w:p>
-      <w:pPr>
-        <w:tabs>
-          <w:tab w:val="left" w:pos="945"/>
-          <w:tab w:val="left" w:pos="2025"/>
-        </w:tabs>
-      </w:pPr>
-    </w:p>
-    <w:p>
-      <w:pPr>
-        <w:tabs>
-          <w:tab w:val="left" w:pos="945"/>
-          <w:tab w:val="left" w:pos="2025"/>
-        </w:tabs>
-      </w:pPr>
-    </w:p>
-    <w:p>
-      <w:pPr>
-        <w:tabs>
-          <w:tab w:val="left" w:pos="945"/>
-          <w:tab w:val="left" w:pos="2025"/>
-        </w:tabs>
-      </w:pPr>
-    </w:p>
-    <w:p>
-      <w:pPr>
-        <w:tabs>
-          <w:tab w:val="left" w:pos="945"/>
-          <w:tab w:val="left" w:pos="2025"/>
-        </w:tabs>
-      </w:pPr>
-    </w:p>
-    <w:p>
-      <w:pPr>
-        <w:tabs>
-          <w:tab w:val="left" w:pos="945"/>
-          <w:tab w:val="left" w:pos="2025"/>
-        </w:tabs>
-      </w:pPr>
-    </w:p>
-    <w:p>
-      <w:pPr>
-        <w:tabs>
-          <w:tab w:val="left" w:pos="945"/>
-          <w:tab w:val="left" w:pos="2025"/>
-        </w:tabs>
-      </w:pPr>
-    </w:p>
-    <w:p>
-      <w:pPr>
-        <w:tabs>
-          <w:tab w:val="left" w:pos="945"/>
-          <w:tab w:val="left" w:pos="2025"/>
-        </w:tabs>
-      </w:pPr>
-    </w:p>
-    <w:p>
-      <w:pPr>
-        <w:tabs>
-          <w:tab w:val="left" w:pos="945"/>
-          <w:tab w:val="left" w:pos="2025"/>
-        </w:tabs>
-      </w:pPr>
-    </w:p>
-    <w:p>
-      <w:pPr>
-        <w:tabs>
-          <w:tab w:val="left" w:pos="945"/>
-          <w:tab w:val="left" w:pos="2025"/>
-        </w:tabs>
-      </w:pPr>
-    </w:p>
-    <w:p>
-      <w:pPr>
-        <w:tabs>
-          <w:tab w:val="left" w:pos="945"/>
-          <w:tab w:val="left" w:pos="2025"/>
-        </w:tabs>
-      </w:pPr>
-    </w:p>
-    <w:p>
-      <w:pPr>
-        <w:tabs>
-          <w:tab w:val="left" w:pos="945"/>
-          <w:tab w:val="left" w:pos="2025"/>
-        </w:tabs>
-      </w:pPr>
-    </w:p>
-    <w:p>
-      <w:pPr>
-        <w:tabs>
-          <w:tab w:val="left" w:pos="945"/>
-          <w:tab w:val="left" w:pos="2025"/>
-        </w:tabs>
-      </w:pPr>
-    </w:p>
-    <w:p>
-      <w:pPr>
-        <w:tabs>
-          <w:tab w:val="left" w:pos="945"/>
-          <w:tab w:val="left" w:pos="2025"/>
-        </w:tabs>
-      </w:pPr>
-    </w:p>
-    <w:p>
-      <w:pPr>
-        <w:tabs>
-          <w:tab w:val="left" w:pos="945"/>
-          <w:tab w:val="left" w:pos="2025"/>
-        </w:tabs>
-      </w:pPr>
-    </w:p>
-    <w:p>
-      <w:pPr>
-        <w:tabs>
-          <w:tab w:val="left" w:pos="945"/>
-          <w:tab w:val="left" w:pos="2025"/>
-        </w:tabs>
-      </w:pPr>
-    </w:p>
-    <w:p>
-      <w:pPr>
-        <w:tabs>
-          <w:tab w:val="left" w:pos="945"/>
-          <w:tab w:val="left" w:pos="2025"/>
-        </w:tabs>
-      </w:pPr>
-    </w:p>
-    <w:p>
-      <w:pPr>
-        <w:tabs>
-          <w:tab w:val="left" w:pos="945"/>
-          <w:tab w:val="left" w:pos="2025"/>
-        </w:tabs>
-      </w:pPr>
-    </w:p>
-    <w:p>
-      <w:pPr>
-        <w:tabs>
-          <w:tab w:val="left" w:pos="945"/>
-          <w:tab w:val="left" w:pos="2025"/>
-        </w:tabs>
-      </w:pPr>
-    </w:p>
-    <w:p>
-      <w:pPr>
-        <w:tabs>
-          <w:tab w:val="left" w:pos="945"/>
-          <w:tab w:val="left" w:pos="2025"/>
-        </w:tabs>
-      </w:pPr>
-    </w:p>
-    <w:p>
-      <w:pPr>
-        <w:tabs>
-          <w:tab w:val="left" w:pos="945"/>
-          <w:tab w:val="left" w:pos="2025"/>
-        </w:tabs>
-      </w:pPr>
-    </w:p>
-    <w:p>
-      <w:pPr>
-        <w:tabs>
-          <w:tab w:val="left" w:pos="945"/>
-          <w:tab w:val="left" w:pos="2025"/>
-        </w:tabs>
-      </w:pPr>
-    </w:p>
-    <w:p>
-      <w:pPr>
-        <w:tabs>
-          <w:tab w:val="left" w:pos="945"/>
-          <w:tab w:val="left" w:pos="2025"/>
-        </w:tabs>
-      </w:pPr>
-    </w:p>
-    <w:p>
-      <w:pPr>
-        <w:tabs>
-          <w:tab w:val="left" w:pos="945"/>
-          <w:tab w:val="left" w:pos="2025"/>
-        </w:tabs>
-      </w:pPr>
+      <w:proofErr w:type="spellEnd"/>
+      <w:r>
+        <w:t xml:space="preserve"> sujet</w:t>
+      </w:r>
+    </w:p>
+    <w:p>
+      <w:pPr>
+        <w:tabs>
+          <w:tab w:val="left" w:pos="945"/>
+          <w:tab w:val="left" w:pos="2025"/>
+        </w:tabs>
+      </w:pPr>
+      <w:r>
+        <w:t>2 Diagramme Use Case + Sequence</w:t>
+      </w:r>
       <w:bookmarkStart w:id="0" w:name="_GoBack"/>
       <w:bookmarkEnd w:id="0"/>
+    </w:p>
+    <w:p>
+      <w:pPr>
+        <w:tabs>
+          <w:tab w:val="left" w:pos="945"/>
+          <w:tab w:val="left" w:pos="2025"/>
+        </w:tabs>
+      </w:pPr>
+      <w:r>
+        <w:t>3 Diagramme Classe / Paquetage</w:t>
+      </w:r>
+    </w:p>
+    <w:p>
+      <w:pPr>
+        <w:tabs>
+          <w:tab w:val="left" w:pos="945"/>
+          <w:tab w:val="left" w:pos="2025"/>
+        </w:tabs>
+      </w:pPr>
     </w:p>
     <w:sectPr>
       <w:headerReference w:type="even" r:id="rId9"/>
@@ -902,8 +915,9 @@
       <w:headerReference w:type="first" r:id="rId13"/>
       <w:footerReference w:type="first" r:id="rId14"/>
       <w:pgSz w:w="11901" w:h="16817"/>
-      <w:pgMar w:top="159" w:right="198" w:bottom="278" w:left="181" w:header="227" w:footer="284" w:gutter="0"/>
+      <w:pgMar w:top="1440" w:right="1080" w:bottom="1440" w:left="1080" w:header="227" w:footer="284" w:gutter="0"/>
       <w:cols w:space="708"/>
+      <w:docGrid w:linePitch="326"/>
     </w:sectPr>
   </w:body>
 </w:document>
@@ -1827,7 +1841,7 @@
 </file>
 
 <file path=customXml/itemProps2.xml><?xml version="1.0" encoding="utf-8"?>
-<ds:datastoreItem xmlns:ds="http://schemas.openxmlformats.org/officeDocument/2006/customXml" ds:itemID="{124C5107-E19D-47E1-A9E4-5FFAA0AB94DE}">
+<ds:datastoreItem xmlns:ds="http://schemas.openxmlformats.org/officeDocument/2006/customXml" ds:itemID="{90B96EE6-B613-49C7-8C57-93EF2458C7C6}">
   <ds:schemaRefs>
     <ds:schemaRef ds:uri="http://schemas.openxmlformats.org/officeDocument/2006/bibliography"/>
   </ds:schemaRefs>

</xml_diff>

<commit_message>
CLASS : revue class
</commit_message>
<xml_diff>
--- a/DossierConception/DossierConception-MyAgencyManager.docx
+++ b/DossierConception/DossierConception-MyAgencyManager.docx
@@ -37,7 +37,7 @@
                     <pic:cNvPicPr preferRelativeResize="0"/>
                   </pic:nvPicPr>
                   <pic:blipFill>
-                    <a:blip r:embed="rId8">
+                    <a:blip r:embed="rId9">
                       <a:extLst>
                         <a:ext uri="{28A0092B-C50C-407E-A947-70E740481C1C}">
                           <a14:useLocalDpi xmlns:a14="http://schemas.microsoft.com/office/drawing/2010/main" val="0"/>
@@ -122,7 +122,7 @@
                         <a:effectLst/>
                         <a:extLst>
                           <a:ext uri="{C572A759-6A51-4108-AA02-DFA0A04FC94B}">
-                            <ma14:wrappingTextBoxFlag xmlns="" xmlns:mo="http://schemas.microsoft.com/office/mac/office/2008/main" xmlns:mv="urn:schemas-microsoft-com:mac:vml" xmlns:o="urn:schemas-microsoft-com:office:office" xmlns:v="urn:schemas-microsoft-com:vml" xmlns:w10="urn:schemas-microsoft-com:office:word" xmlns:w="http://schemas.openxmlformats.org/wordprocessingml/2006/main" xmlns:ma14="http://schemas.microsoft.com/office/mac/drawingml/2011/main"/>
+                            <ma14:wrappingTextBoxFlag xmlns:ma14="http://schemas.microsoft.com/office/mac/drawingml/2011/main" xmlns:w="http://schemas.openxmlformats.org/wordprocessingml/2006/main" xmlns:w10="urn:schemas-microsoft-com:office:word" xmlns:v="urn:schemas-microsoft-com:vml" xmlns:o="urn:schemas-microsoft-com:office:office" xmlns:mv="urn:schemas-microsoft-com:mac:vml" xmlns:mo="http://schemas.microsoft.com/office/mac/office/2008/main" xmlns=""/>
                           </a:ext>
                         </a:extLst>
                       </wps:spPr>
@@ -189,7 +189,7 @@
                 <v:stroke joinstyle="miter"/>
                 <v:path gradientshapeok="t" o:connecttype="rect"/>
               </v:shapetype>
-              <v:shape id="Zone de texte 2" o:spid="_x0000_s1026" type="#_x0000_t202" style="position:absolute;margin-left:8.45pt;margin-top:.7pt;width:309.5pt;height:114pt;z-index:251655680;visibility:visible;mso-wrap-style:square;mso-width-percent:0;mso-height-percent:0;mso-wrap-distance-left:9pt;mso-wrap-distance-top:0;mso-wrap-distance-right:9pt;mso-wrap-distance-bottom:0;mso-position-horizontal:absolute;mso-position-horizontal-relative:text;mso-position-vertical:absolute;mso-position-vertical-relative:text;mso-width-percent:0;mso-height-percent:0;mso-width-relative:margin;mso-height-relative:margin;v-text-anchor:top" o:gfxdata="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" filled="f" stroked="f">
+              <v:shape id="Zone de texte 2" o:spid="_x0000_s1026" type="#_x0000_t202" style="position:absolute;margin-left:8.45pt;margin-top:.7pt;width:309.5pt;height:114pt;z-index:251655680;visibility:visible;mso-wrap-style:square;mso-width-percent:0;mso-height-percent:0;mso-wrap-distance-left:9pt;mso-wrap-distance-top:0;mso-wrap-distance-right:9pt;mso-wrap-distance-bottom:0;mso-position-horizontal:absolute;mso-position-horizontal-relative:text;mso-position-vertical:absolute;mso-position-vertical-relative:text;mso-width-percent:0;mso-height-percent:0;mso-width-relative:margin;mso-height-relative:margin;v-text-anchor:top" o:gfxdata="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" filled="f" stroked="f">
                 <v:textbox>
                   <w:txbxContent>
                     <w:p>
@@ -332,7 +332,7 @@
                         <a:effectLst/>
                         <a:extLst>
                           <a:ext uri="{C572A759-6A51-4108-AA02-DFA0A04FC94B}">
-                            <ma14:wrappingTextBoxFlag xmlns="" xmlns:mo="http://schemas.microsoft.com/office/mac/office/2008/main" xmlns:mv="urn:schemas-microsoft-com:mac:vml" xmlns:o="urn:schemas-microsoft-com:office:office" xmlns:v="urn:schemas-microsoft-com:vml" xmlns:w10="urn:schemas-microsoft-com:office:word" xmlns:w="http://schemas.openxmlformats.org/wordprocessingml/2006/main" xmlns:ma14="http://schemas.microsoft.com/office/mac/drawingml/2011/main"/>
+                            <ma14:wrappingTextBoxFlag xmlns:ma14="http://schemas.microsoft.com/office/mac/drawingml/2011/main" xmlns:w="http://schemas.openxmlformats.org/wordprocessingml/2006/main" xmlns:w10="urn:schemas-microsoft-com:office:word" xmlns:v="urn:schemas-microsoft-com:vml" xmlns:o="urn:schemas-microsoft-com:office:office" xmlns:mv="urn:schemas-microsoft-com:mac:vml" xmlns:mo="http://schemas.microsoft.com/office/mac/office/2008/main" xmlns=""/>
                           </a:ext>
                         </a:extLst>
                       </wps:spPr>
@@ -443,7 +443,7 @@
           </mc:Choice>
           <mc:Fallback>
             <w:pict>
-              <v:shape w14:anchorId="329353D3" id="Zone de texte 4" o:spid="_x0000_s1027" type="#_x0000_t202" style="position:absolute;margin-left:16.45pt;margin-top:1.15pt;width:268.85pt;height:51.75pt;z-index:251659776;visibility:visible;mso-wrap-style:square;mso-width-percent:0;mso-height-percent:0;mso-wrap-distance-left:9pt;mso-wrap-distance-top:0;mso-wrap-distance-right:9pt;mso-wrap-distance-bottom:0;mso-position-horizontal:absolute;mso-position-horizontal-relative:text;mso-position-vertical:absolute;mso-position-vertical-relative:text;mso-width-percent:0;mso-height-percent:0;mso-width-relative:margin;mso-height-relative:margin;v-text-anchor:top" o:gfxdata="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" filled="f" stroked="f">
+              <v:shape w14:anchorId="329353D3" id="Zone de texte 4" o:spid="_x0000_s1027" type="#_x0000_t202" style="position:absolute;margin-left:16.45pt;margin-top:1.15pt;width:268.85pt;height:51.75pt;z-index:251659776;visibility:visible;mso-wrap-style:square;mso-width-percent:0;mso-height-percent:0;mso-wrap-distance-left:9pt;mso-wrap-distance-top:0;mso-wrap-distance-right:9pt;mso-wrap-distance-bottom:0;mso-position-horizontal:absolute;mso-position-horizontal-relative:text;mso-position-vertical:absolute;mso-position-vertical-relative:text;mso-width-percent:0;mso-height-percent:0;mso-width-relative:margin;mso-height-relative:margin;v-text-anchor:top" o:gfxdata="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" filled="f" stroked="f">
                 <v:textbox>
                   <w:txbxContent>
                     <w:p>
@@ -828,92 +828,697 @@
         </w:tabs>
       </w:pPr>
     </w:p>
-    <w:p>
-      <w:pPr>
-        <w:tabs>
-          <w:tab w:val="left" w:pos="945"/>
-          <w:tab w:val="left" w:pos="2025"/>
-        </w:tabs>
-      </w:pPr>
+    <w:sdt>
+      <w:sdtPr>
+        <w:id w:val="-85691035"/>
+        <w:docPartObj>
+          <w:docPartGallery w:val="Table of Contents"/>
+          <w:docPartUnique/>
+        </w:docPartObj>
+      </w:sdtPr>
+      <w:sdtEndPr>
+        <w:rPr>
+          <w:rFonts w:asciiTheme="minorHAnsi" w:eastAsiaTheme="minorEastAsia" w:hAnsiTheme="minorHAnsi" w:cstheme="minorBidi"/>
+          <w:b/>
+          <w:bCs/>
+          <w:color w:val="auto"/>
+          <w:sz w:val="24"/>
+          <w:szCs w:val="24"/>
+        </w:rPr>
+      </w:sdtEndPr>
+      <w:sdtContent>
+        <w:p>
+          <w:pPr>
+            <w:pStyle w:val="En-ttedetabledesmatires"/>
+          </w:pPr>
+          <w:r>
+            <w:t>Table des matières</w:t>
+          </w:r>
+        </w:p>
+        <w:p/>
+        <w:p>
+          <w:pPr>
+            <w:pStyle w:val="TM1"/>
+            <w:tabs>
+              <w:tab w:val="left" w:pos="440"/>
+              <w:tab w:val="right" w:leader="dot" w:pos="9731"/>
+            </w:tabs>
+            <w:rPr>
+              <w:rFonts w:cstheme="minorBidi"/>
+              <w:noProof/>
+            </w:rPr>
+          </w:pPr>
+          <w:r>
+            <w:fldChar w:fldCharType="begin"/>
+          </w:r>
+          <w:r>
+            <w:instrText xml:space="preserve"> TOC \o "1-3" \h \z \u </w:instrText>
+          </w:r>
+          <w:r>
+            <w:fldChar w:fldCharType="separate"/>
+          </w:r>
+          <w:hyperlink w:anchor="_Toc500849317" w:history="1">
+            <w:r>
+              <w:rPr>
+                <w:rStyle w:val="Lienhypertexte"/>
+                <w:noProof/>
+              </w:rPr>
+              <w:t>1.</w:t>
+            </w:r>
+            <w:r>
+              <w:rPr>
+                <w:rFonts w:cstheme="minorBidi"/>
+                <w:noProof/>
+              </w:rPr>
+              <w:tab/>
+            </w:r>
+            <w:r>
+              <w:rPr>
+                <w:rStyle w:val="Lienhypertexte"/>
+                <w:noProof/>
+              </w:rPr>
+              <w:t>Présentation du Sujet</w:t>
+            </w:r>
+            <w:r>
+              <w:rPr>
+                <w:noProof/>
+                <w:webHidden/>
+              </w:rPr>
+              <w:tab/>
+            </w:r>
+            <w:r>
+              <w:rPr>
+                <w:noProof/>
+                <w:webHidden/>
+              </w:rPr>
+              <w:fldChar w:fldCharType="begin"/>
+            </w:r>
+            <w:r>
+              <w:rPr>
+                <w:noProof/>
+                <w:webHidden/>
+              </w:rPr>
+              <w:instrText xml:space="preserve"> PAGEREF _Toc500849317 \h </w:instrText>
+            </w:r>
+            <w:r>
+              <w:rPr>
+                <w:noProof/>
+                <w:webHidden/>
+              </w:rPr>
+            </w:r>
+            <w:r>
+              <w:rPr>
+                <w:noProof/>
+                <w:webHidden/>
+              </w:rPr>
+              <w:fldChar w:fldCharType="separate"/>
+            </w:r>
+            <w:r>
+              <w:rPr>
+                <w:noProof/>
+                <w:webHidden/>
+              </w:rPr>
+              <w:t>3</w:t>
+            </w:r>
+            <w:r>
+              <w:rPr>
+                <w:noProof/>
+                <w:webHidden/>
+              </w:rPr>
+              <w:fldChar w:fldCharType="end"/>
+            </w:r>
+          </w:hyperlink>
+        </w:p>
+        <w:p>
+          <w:pPr>
+            <w:pStyle w:val="TM1"/>
+            <w:tabs>
+              <w:tab w:val="left" w:pos="440"/>
+              <w:tab w:val="right" w:leader="dot" w:pos="9731"/>
+            </w:tabs>
+            <w:rPr>
+              <w:rFonts w:cstheme="minorBidi"/>
+              <w:noProof/>
+            </w:rPr>
+          </w:pPr>
+          <w:hyperlink w:anchor="_Toc500849318" w:history="1">
+            <w:r>
+              <w:rPr>
+                <w:rStyle w:val="Lienhypertexte"/>
+                <w:noProof/>
+              </w:rPr>
+              <w:t>2.</w:t>
+            </w:r>
+            <w:r>
+              <w:rPr>
+                <w:rFonts w:cstheme="minorBidi"/>
+                <w:noProof/>
+              </w:rPr>
+              <w:tab/>
+            </w:r>
+            <w:r>
+              <w:rPr>
+                <w:rStyle w:val="Lienhypertexte"/>
+                <w:noProof/>
+              </w:rPr>
+              <w:t>Conception Solution</w:t>
+            </w:r>
+            <w:r>
+              <w:rPr>
+                <w:noProof/>
+                <w:webHidden/>
+              </w:rPr>
+              <w:tab/>
+            </w:r>
+            <w:r>
+              <w:rPr>
+                <w:noProof/>
+                <w:webHidden/>
+              </w:rPr>
+              <w:fldChar w:fldCharType="begin"/>
+            </w:r>
+            <w:r>
+              <w:rPr>
+                <w:noProof/>
+                <w:webHidden/>
+              </w:rPr>
+              <w:instrText xml:space="preserve"> PAGEREF _Toc500849318 \h </w:instrText>
+            </w:r>
+            <w:r>
+              <w:rPr>
+                <w:noProof/>
+                <w:webHidden/>
+              </w:rPr>
+            </w:r>
+            <w:r>
+              <w:rPr>
+                <w:noProof/>
+                <w:webHidden/>
+              </w:rPr>
+              <w:fldChar w:fldCharType="separate"/>
+            </w:r>
+            <w:r>
+              <w:rPr>
+                <w:noProof/>
+                <w:webHidden/>
+              </w:rPr>
+              <w:t>4</w:t>
+            </w:r>
+            <w:r>
+              <w:rPr>
+                <w:noProof/>
+                <w:webHidden/>
+              </w:rPr>
+              <w:fldChar w:fldCharType="end"/>
+            </w:r>
+          </w:hyperlink>
+        </w:p>
+        <w:p>
+          <w:pPr>
+            <w:pStyle w:val="TM2"/>
+            <w:tabs>
+              <w:tab w:val="left" w:pos="660"/>
+              <w:tab w:val="right" w:leader="dot" w:pos="9731"/>
+            </w:tabs>
+            <w:rPr>
+              <w:rFonts w:cstheme="minorBidi"/>
+              <w:noProof/>
+            </w:rPr>
+          </w:pPr>
+          <w:hyperlink w:anchor="_Toc500849319" w:history="1">
+            <w:r>
+              <w:rPr>
+                <w:rStyle w:val="Lienhypertexte"/>
+                <w:noProof/>
+              </w:rPr>
+              <w:t>A.</w:t>
+            </w:r>
+            <w:r>
+              <w:rPr>
+                <w:rFonts w:cstheme="minorBidi"/>
+                <w:noProof/>
+              </w:rPr>
+              <w:tab/>
+            </w:r>
+            <w:r>
+              <w:rPr>
+                <w:rStyle w:val="Lienhypertexte"/>
+                <w:noProof/>
+              </w:rPr>
+              <w:t>Diagramme des Cas d’Utilisation</w:t>
+            </w:r>
+            <w:r>
+              <w:rPr>
+                <w:noProof/>
+                <w:webHidden/>
+              </w:rPr>
+              <w:tab/>
+            </w:r>
+            <w:r>
+              <w:rPr>
+                <w:noProof/>
+                <w:webHidden/>
+              </w:rPr>
+              <w:fldChar w:fldCharType="begin"/>
+            </w:r>
+            <w:r>
+              <w:rPr>
+                <w:noProof/>
+                <w:webHidden/>
+              </w:rPr>
+              <w:instrText xml:space="preserve"> PAGEREF _Toc500849319 \h </w:instrText>
+            </w:r>
+            <w:r>
+              <w:rPr>
+                <w:noProof/>
+                <w:webHidden/>
+              </w:rPr>
+            </w:r>
+            <w:r>
+              <w:rPr>
+                <w:noProof/>
+                <w:webHidden/>
+              </w:rPr>
+              <w:fldChar w:fldCharType="separate"/>
+            </w:r>
+            <w:r>
+              <w:rPr>
+                <w:noProof/>
+                <w:webHidden/>
+              </w:rPr>
+              <w:t>4</w:t>
+            </w:r>
+            <w:r>
+              <w:rPr>
+                <w:noProof/>
+                <w:webHidden/>
+              </w:rPr>
+              <w:fldChar w:fldCharType="end"/>
+            </w:r>
+          </w:hyperlink>
+        </w:p>
+        <w:p>
+          <w:pPr>
+            <w:pStyle w:val="TM2"/>
+            <w:tabs>
+              <w:tab w:val="left" w:pos="660"/>
+              <w:tab w:val="right" w:leader="dot" w:pos="9731"/>
+            </w:tabs>
+            <w:rPr>
+              <w:rFonts w:cstheme="minorBidi"/>
+              <w:noProof/>
+            </w:rPr>
+          </w:pPr>
+          <w:hyperlink w:anchor="_Toc500849320" w:history="1">
+            <w:r>
+              <w:rPr>
+                <w:rStyle w:val="Lienhypertexte"/>
+                <w:noProof/>
+              </w:rPr>
+              <w:t>B.</w:t>
+            </w:r>
+            <w:r>
+              <w:rPr>
+                <w:rFonts w:cstheme="minorBidi"/>
+                <w:noProof/>
+              </w:rPr>
+              <w:tab/>
+            </w:r>
+            <w:r>
+              <w:rPr>
+                <w:rStyle w:val="Lienhypertexte"/>
+                <w:noProof/>
+              </w:rPr>
+              <w:t>Diagrammes de Séquence</w:t>
+            </w:r>
+            <w:r>
+              <w:rPr>
+                <w:noProof/>
+                <w:webHidden/>
+              </w:rPr>
+              <w:tab/>
+            </w:r>
+            <w:r>
+              <w:rPr>
+                <w:noProof/>
+                <w:webHidden/>
+              </w:rPr>
+              <w:fldChar w:fldCharType="begin"/>
+            </w:r>
+            <w:r>
+              <w:rPr>
+                <w:noProof/>
+                <w:webHidden/>
+              </w:rPr>
+              <w:instrText xml:space="preserve"> PAGEREF _Toc500849320 \h </w:instrText>
+            </w:r>
+            <w:r>
+              <w:rPr>
+                <w:noProof/>
+                <w:webHidden/>
+              </w:rPr>
+            </w:r>
+            <w:r>
+              <w:rPr>
+                <w:noProof/>
+                <w:webHidden/>
+              </w:rPr>
+              <w:fldChar w:fldCharType="separate"/>
+            </w:r>
+            <w:r>
+              <w:rPr>
+                <w:noProof/>
+                <w:webHidden/>
+              </w:rPr>
+              <w:t>4</w:t>
+            </w:r>
+            <w:r>
+              <w:rPr>
+                <w:noProof/>
+                <w:webHidden/>
+              </w:rPr>
+              <w:fldChar w:fldCharType="end"/>
+            </w:r>
+          </w:hyperlink>
+        </w:p>
+        <w:p>
+          <w:pPr>
+            <w:pStyle w:val="TM2"/>
+            <w:tabs>
+              <w:tab w:val="left" w:pos="660"/>
+              <w:tab w:val="right" w:leader="dot" w:pos="9731"/>
+            </w:tabs>
+            <w:rPr>
+              <w:rFonts w:cstheme="minorBidi"/>
+              <w:noProof/>
+            </w:rPr>
+          </w:pPr>
+          <w:hyperlink w:anchor="_Toc500849321" w:history="1">
+            <w:r>
+              <w:rPr>
+                <w:rStyle w:val="Lienhypertexte"/>
+                <w:noProof/>
+              </w:rPr>
+              <w:t>C.</w:t>
+            </w:r>
+            <w:r>
+              <w:rPr>
+                <w:rFonts w:cstheme="minorBidi"/>
+                <w:noProof/>
+              </w:rPr>
+              <w:tab/>
+            </w:r>
+            <w:r>
+              <w:rPr>
+                <w:rStyle w:val="Lienhypertexte"/>
+                <w:noProof/>
+              </w:rPr>
+              <w:t>Diagramme des Classes</w:t>
+            </w:r>
+            <w:r>
+              <w:rPr>
+                <w:noProof/>
+                <w:webHidden/>
+              </w:rPr>
+              <w:tab/>
+            </w:r>
+            <w:r>
+              <w:rPr>
+                <w:noProof/>
+                <w:webHidden/>
+              </w:rPr>
+              <w:fldChar w:fldCharType="begin"/>
+            </w:r>
+            <w:r>
+              <w:rPr>
+                <w:noProof/>
+                <w:webHidden/>
+              </w:rPr>
+              <w:instrText xml:space="preserve"> PAGEREF _Toc500849321 \h </w:instrText>
+            </w:r>
+            <w:r>
+              <w:rPr>
+                <w:noProof/>
+                <w:webHidden/>
+              </w:rPr>
+            </w:r>
+            <w:r>
+              <w:rPr>
+                <w:noProof/>
+                <w:webHidden/>
+              </w:rPr>
+              <w:fldChar w:fldCharType="separate"/>
+            </w:r>
+            <w:r>
+              <w:rPr>
+                <w:noProof/>
+                <w:webHidden/>
+              </w:rPr>
+              <w:t>4</w:t>
+            </w:r>
+            <w:r>
+              <w:rPr>
+                <w:noProof/>
+                <w:webHidden/>
+              </w:rPr>
+              <w:fldChar w:fldCharType="end"/>
+            </w:r>
+          </w:hyperlink>
+        </w:p>
+        <w:p>
+          <w:pPr>
+            <w:pStyle w:val="TM2"/>
+            <w:tabs>
+              <w:tab w:val="left" w:pos="660"/>
+              <w:tab w:val="right" w:leader="dot" w:pos="9731"/>
+            </w:tabs>
+            <w:rPr>
+              <w:rFonts w:cstheme="minorBidi"/>
+              <w:noProof/>
+            </w:rPr>
+          </w:pPr>
+          <w:hyperlink w:anchor="_Toc500849322" w:history="1">
+            <w:r>
+              <w:rPr>
+                <w:rStyle w:val="Lienhypertexte"/>
+                <w:noProof/>
+              </w:rPr>
+              <w:t>D.</w:t>
+            </w:r>
+            <w:r>
+              <w:rPr>
+                <w:rFonts w:cstheme="minorBidi"/>
+                <w:noProof/>
+              </w:rPr>
+              <w:tab/>
+            </w:r>
+            <w:r>
+              <w:rPr>
+                <w:rStyle w:val="Lienhypertexte"/>
+                <w:noProof/>
+              </w:rPr>
+              <w:t>Exemple de Diagramme d’Activité</w:t>
+            </w:r>
+            <w:r>
+              <w:rPr>
+                <w:noProof/>
+                <w:webHidden/>
+              </w:rPr>
+              <w:tab/>
+            </w:r>
+            <w:r>
+              <w:rPr>
+                <w:noProof/>
+                <w:webHidden/>
+              </w:rPr>
+              <w:fldChar w:fldCharType="begin"/>
+            </w:r>
+            <w:r>
+              <w:rPr>
+                <w:noProof/>
+                <w:webHidden/>
+              </w:rPr>
+              <w:instrText xml:space="preserve"> PAGEREF _Toc500849322 \h </w:instrText>
+            </w:r>
+            <w:r>
+              <w:rPr>
+                <w:noProof/>
+                <w:webHidden/>
+              </w:rPr>
+            </w:r>
+            <w:r>
+              <w:rPr>
+                <w:noProof/>
+                <w:webHidden/>
+              </w:rPr>
+              <w:fldChar w:fldCharType="separate"/>
+            </w:r>
+            <w:r>
+              <w:rPr>
+                <w:noProof/>
+                <w:webHidden/>
+              </w:rPr>
+              <w:t>4</w:t>
+            </w:r>
+            <w:r>
+              <w:rPr>
+                <w:noProof/>
+                <w:webHidden/>
+              </w:rPr>
+              <w:fldChar w:fldCharType="end"/>
+            </w:r>
+          </w:hyperlink>
+        </w:p>
+        <w:p>
+          <w:r>
+            <w:rPr>
+              <w:b/>
+              <w:bCs/>
+            </w:rPr>
+            <w:fldChar w:fldCharType="end"/>
+          </w:r>
+        </w:p>
+      </w:sdtContent>
+    </w:sdt>
+    <w:p>
+      <w:pPr>
+        <w:tabs>
+          <w:tab w:val="left" w:pos="945"/>
+          <w:tab w:val="left" w:pos="2025"/>
+        </w:tabs>
+      </w:pPr>
+    </w:p>
+    <w:p>
+      <w:pPr>
+        <w:tabs>
+          <w:tab w:val="left" w:pos="945"/>
+          <w:tab w:val="left" w:pos="2025"/>
+        </w:tabs>
+      </w:pPr>
+    </w:p>
+    <w:p>
       <w:r>
-        <w:lastRenderedPageBreak/>
-        <w:t>Sommaire</w:t>
-      </w:r>
-    </w:p>
-    <w:p>
-      <w:pPr>
-        <w:tabs>
-          <w:tab w:val="left" w:pos="945"/>
-          <w:tab w:val="left" w:pos="2025"/>
-        </w:tabs>
-      </w:pPr>
-    </w:p>
-    <w:p>
-      <w:pPr>
-        <w:tabs>
-          <w:tab w:val="left" w:pos="945"/>
-          <w:tab w:val="left" w:pos="2025"/>
-        </w:tabs>
-      </w:pPr>
-    </w:p>
-    <w:p>
-      <w:pPr>
-        <w:tabs>
-          <w:tab w:val="left" w:pos="945"/>
-          <w:tab w:val="left" w:pos="2025"/>
-        </w:tabs>
-      </w:pPr>
-      <w:r>
-        <w:t xml:space="preserve">1 </w:t>
-      </w:r>
-      <w:proofErr w:type="spellStart"/>
-      <w:r>
-        <w:t>prez</w:t>
-      </w:r>
-      <w:proofErr w:type="spellEnd"/>
-      <w:r>
-        <w:t xml:space="preserve"> sujet</w:t>
-      </w:r>
-    </w:p>
-    <w:p>
-      <w:pPr>
-        <w:tabs>
-          <w:tab w:val="left" w:pos="945"/>
-          <w:tab w:val="left" w:pos="2025"/>
-        </w:tabs>
-      </w:pPr>
-      <w:r>
-        <w:t>2 Diagramme Use Case + Sequence</w:t>
+        <w:br w:type="page"/>
       </w:r>
       <w:bookmarkStart w:id="0" w:name="_GoBack"/>
       <w:bookmarkEnd w:id="0"/>
     </w:p>
     <w:p>
       <w:pPr>
-        <w:tabs>
-          <w:tab w:val="left" w:pos="945"/>
-          <w:tab w:val="left" w:pos="2025"/>
-        </w:tabs>
-      </w:pPr>
+        <w:pStyle w:val="Titre1"/>
+        <w:numPr>
+          <w:ilvl w:val="0"/>
+          <w:numId w:val="1"/>
+        </w:numPr>
+      </w:pPr>
+      <w:bookmarkStart w:id="1" w:name="_Toc500849317"/>
       <w:r>
-        <w:t>3 Diagramme Classe / Paquetage</w:t>
+        <w:lastRenderedPageBreak/>
+        <w:t>Présentation du Sujet</w:t>
       </w:r>
-    </w:p>
-    <w:p>
-      <w:pPr>
-        <w:tabs>
-          <w:tab w:val="left" w:pos="945"/>
-          <w:tab w:val="left" w:pos="2025"/>
-        </w:tabs>
-      </w:pPr>
+      <w:bookmarkEnd w:id="1"/>
+    </w:p>
+    <w:p>
+      <w:pPr>
+        <w:rPr>
+          <w:rFonts w:asciiTheme="majorHAnsi" w:eastAsiaTheme="majorEastAsia" w:hAnsiTheme="majorHAnsi" w:cstheme="majorBidi"/>
+          <w:color w:val="365F91" w:themeColor="accent1" w:themeShade="BF"/>
+          <w:sz w:val="32"/>
+          <w:szCs w:val="32"/>
+        </w:rPr>
+      </w:pPr>
+      <w:r>
+        <w:br w:type="page"/>
+      </w:r>
+    </w:p>
+    <w:p>
+      <w:pPr>
+        <w:pStyle w:val="Titre1"/>
+        <w:numPr>
+          <w:ilvl w:val="0"/>
+          <w:numId w:val="1"/>
+        </w:numPr>
+      </w:pPr>
+      <w:bookmarkStart w:id="2" w:name="_Toc500849318"/>
+      <w:r>
+        <w:lastRenderedPageBreak/>
+        <w:t>Conception Solution</w:t>
+      </w:r>
+      <w:bookmarkEnd w:id="2"/>
+    </w:p>
+    <w:p/>
+    <w:p>
+      <w:pPr>
+        <w:pStyle w:val="Titre2"/>
+        <w:numPr>
+          <w:ilvl w:val="0"/>
+          <w:numId w:val="2"/>
+        </w:numPr>
+      </w:pPr>
+      <w:bookmarkStart w:id="3" w:name="_Toc500849319"/>
+      <w:r>
+        <w:t>Diagramme des Cas d’Utilisation</w:t>
+      </w:r>
+      <w:bookmarkEnd w:id="3"/>
+      <w:r>
+        <w:t xml:space="preserve"> </w:t>
+      </w:r>
+    </w:p>
+    <w:p>
+      <w:pPr>
+        <w:pStyle w:val="Titre2"/>
+        <w:numPr>
+          <w:ilvl w:val="0"/>
+          <w:numId w:val="2"/>
+        </w:numPr>
+      </w:pPr>
+      <w:bookmarkStart w:id="4" w:name="_Toc500849320"/>
+      <w:r>
+        <w:t>Diagrammes de Séquence</w:t>
+      </w:r>
+      <w:bookmarkEnd w:id="4"/>
+      <w:r>
+        <w:t xml:space="preserve"> </w:t>
+      </w:r>
+    </w:p>
+    <w:p>
+      <w:pPr>
+        <w:pStyle w:val="Titre2"/>
+        <w:numPr>
+          <w:ilvl w:val="0"/>
+          <w:numId w:val="2"/>
+        </w:numPr>
+      </w:pPr>
+      <w:bookmarkStart w:id="5" w:name="_Toc500849321"/>
+      <w:r>
+        <w:t>Diagramme des Classes</w:t>
+      </w:r>
+      <w:bookmarkEnd w:id="5"/>
+    </w:p>
+    <w:p>
+      <w:pPr>
+        <w:pStyle w:val="Titre2"/>
+        <w:numPr>
+          <w:ilvl w:val="0"/>
+          <w:numId w:val="2"/>
+        </w:numPr>
+      </w:pPr>
+      <w:bookmarkStart w:id="6" w:name="_Toc500849322"/>
+      <w:r>
+        <w:t>Exemple de Diagramme d’Activité</w:t>
+      </w:r>
+      <w:bookmarkEnd w:id="6"/>
+      <w:r>
+        <w:t xml:space="preserve"> </w:t>
+      </w:r>
     </w:p>
     <w:sectPr>
-      <w:headerReference w:type="even" r:id="rId9"/>
-      <w:headerReference w:type="default" r:id="rId10"/>
-      <w:footerReference w:type="even" r:id="rId11"/>
-      <w:footerReference w:type="default" r:id="rId12"/>
-      <w:headerReference w:type="first" r:id="rId13"/>
-      <w:footerReference w:type="first" r:id="rId14"/>
+      <w:headerReference w:type="even" r:id="rId10"/>
+      <w:headerReference w:type="default" r:id="rId11"/>
+      <w:footerReference w:type="even" r:id="rId12"/>
+      <w:footerReference w:type="default" r:id="rId13"/>
+      <w:headerReference w:type="first" r:id="rId14"/>
+      <w:footerReference w:type="first" r:id="rId15"/>
       <w:pgSz w:w="11901" w:h="16817"/>
       <w:pgMar w:top="1440" w:right="1080" w:bottom="1440" w:left="1080" w:header="227" w:footer="284" w:gutter="0"/>
       <w:cols w:space="708"/>
@@ -1019,6 +1624,195 @@
     </w:pPr>
   </w:p>
 </w:hdr>
+</file>
+
+<file path=word/numbering.xml><?xml version="1.0" encoding="utf-8"?>
+<w:numbering xmlns:wpc="http://schemas.microsoft.com/office/word/2010/wordprocessingCanvas" xmlns:mc="http://schemas.openxmlformats.org/markup-compatibility/2006" xmlns:o="urn:schemas-microsoft-com:office:office" xmlns:r="http://schemas.openxmlformats.org/officeDocument/2006/relationships" xmlns:m="http://schemas.openxmlformats.org/officeDocument/2006/math" xmlns:v="urn:schemas-microsoft-com:vml" xmlns:wp14="http://schemas.microsoft.com/office/word/2010/wordprocessingDrawing" xmlns:wp="http://schemas.openxmlformats.org/drawingml/2006/wordprocessingDrawing" xmlns:w10="urn:schemas-microsoft-com:office:word" xmlns:w="http://schemas.openxmlformats.org/wordprocessingml/2006/main" xmlns:w14="http://schemas.microsoft.com/office/word/2010/wordml" xmlns:w15="http://schemas.microsoft.com/office/word/2012/wordml" xmlns:wpg="http://schemas.microsoft.com/office/word/2010/wordprocessingGroup" xmlns:wpi="http://schemas.microsoft.com/office/word/2010/wordprocessingInk" xmlns:wne="http://schemas.microsoft.com/office/word/2006/wordml" xmlns:wps="http://schemas.microsoft.com/office/word/2010/wordprocessingShape" mc:Ignorable="w14 w15 wp14">
+  <w:abstractNum w:abstractNumId="0" w15:restartNumberingAfterBreak="0">
+    <w:nsid w:val="044A465F"/>
+    <w:multiLevelType w:val="hybridMultilevel"/>
+    <w:tmpl w:val="86B6894C"/>
+    <w:lvl w:ilvl="0" w:tplc="040C0015">
+      <w:start w:val="1"/>
+      <w:numFmt w:val="upperLetter"/>
+      <w:lvlText w:val="%1."/>
+      <w:lvlJc w:val="left"/>
+      <w:pPr>
+        <w:ind w:left="720" w:hanging="360"/>
+      </w:pPr>
+      <w:rPr>
+        <w:rFonts w:hint="default"/>
+      </w:rPr>
+    </w:lvl>
+    <w:lvl w:ilvl="1" w:tplc="040C0019" w:tentative="1">
+      <w:start w:val="1"/>
+      <w:numFmt w:val="lowerLetter"/>
+      <w:lvlText w:val="%2."/>
+      <w:lvlJc w:val="left"/>
+      <w:pPr>
+        <w:ind w:left="1440" w:hanging="360"/>
+      </w:pPr>
+    </w:lvl>
+    <w:lvl w:ilvl="2" w:tplc="040C001B" w:tentative="1">
+      <w:start w:val="1"/>
+      <w:numFmt w:val="lowerRoman"/>
+      <w:lvlText w:val="%3."/>
+      <w:lvlJc w:val="right"/>
+      <w:pPr>
+        <w:ind w:left="2160" w:hanging="180"/>
+      </w:pPr>
+    </w:lvl>
+    <w:lvl w:ilvl="3" w:tplc="040C000F" w:tentative="1">
+      <w:start w:val="1"/>
+      <w:numFmt w:val="decimal"/>
+      <w:lvlText w:val="%4."/>
+      <w:lvlJc w:val="left"/>
+      <w:pPr>
+        <w:ind w:left="2880" w:hanging="360"/>
+      </w:pPr>
+    </w:lvl>
+    <w:lvl w:ilvl="4" w:tplc="040C0019" w:tentative="1">
+      <w:start w:val="1"/>
+      <w:numFmt w:val="lowerLetter"/>
+      <w:lvlText w:val="%5."/>
+      <w:lvlJc w:val="left"/>
+      <w:pPr>
+        <w:ind w:left="3600" w:hanging="360"/>
+      </w:pPr>
+    </w:lvl>
+    <w:lvl w:ilvl="5" w:tplc="040C001B" w:tentative="1">
+      <w:start w:val="1"/>
+      <w:numFmt w:val="lowerRoman"/>
+      <w:lvlText w:val="%6."/>
+      <w:lvlJc w:val="right"/>
+      <w:pPr>
+        <w:ind w:left="4320" w:hanging="180"/>
+      </w:pPr>
+    </w:lvl>
+    <w:lvl w:ilvl="6" w:tplc="040C000F" w:tentative="1">
+      <w:start w:val="1"/>
+      <w:numFmt w:val="decimal"/>
+      <w:lvlText w:val="%7."/>
+      <w:lvlJc w:val="left"/>
+      <w:pPr>
+        <w:ind w:left="5040" w:hanging="360"/>
+      </w:pPr>
+    </w:lvl>
+    <w:lvl w:ilvl="7" w:tplc="040C0019" w:tentative="1">
+      <w:start w:val="1"/>
+      <w:numFmt w:val="lowerLetter"/>
+      <w:lvlText w:val="%8."/>
+      <w:lvlJc w:val="left"/>
+      <w:pPr>
+        <w:ind w:left="5760" w:hanging="360"/>
+      </w:pPr>
+    </w:lvl>
+    <w:lvl w:ilvl="8" w:tplc="040C001B" w:tentative="1">
+      <w:start w:val="1"/>
+      <w:numFmt w:val="lowerRoman"/>
+      <w:lvlText w:val="%9."/>
+      <w:lvlJc w:val="right"/>
+      <w:pPr>
+        <w:ind w:left="6480" w:hanging="180"/>
+      </w:pPr>
+    </w:lvl>
+  </w:abstractNum>
+  <w:abstractNum w:abstractNumId="1" w15:restartNumberingAfterBreak="0">
+    <w:nsid w:val="33A15285"/>
+    <w:multiLevelType w:val="hybridMultilevel"/>
+    <w:tmpl w:val="AF027AB4"/>
+    <w:lvl w:ilvl="0" w:tplc="040C000F">
+      <w:start w:val="1"/>
+      <w:numFmt w:val="decimal"/>
+      <w:lvlText w:val="%1."/>
+      <w:lvlJc w:val="left"/>
+      <w:pPr>
+        <w:ind w:left="720" w:hanging="360"/>
+      </w:pPr>
+      <w:rPr>
+        <w:rFonts w:hint="default"/>
+      </w:rPr>
+    </w:lvl>
+    <w:lvl w:ilvl="1" w:tplc="040C0019" w:tentative="1">
+      <w:start w:val="1"/>
+      <w:numFmt w:val="lowerLetter"/>
+      <w:lvlText w:val="%2."/>
+      <w:lvlJc w:val="left"/>
+      <w:pPr>
+        <w:ind w:left="1440" w:hanging="360"/>
+      </w:pPr>
+    </w:lvl>
+    <w:lvl w:ilvl="2" w:tplc="040C001B" w:tentative="1">
+      <w:start w:val="1"/>
+      <w:numFmt w:val="lowerRoman"/>
+      <w:lvlText w:val="%3."/>
+      <w:lvlJc w:val="right"/>
+      <w:pPr>
+        <w:ind w:left="2160" w:hanging="180"/>
+      </w:pPr>
+    </w:lvl>
+    <w:lvl w:ilvl="3" w:tplc="040C000F" w:tentative="1">
+      <w:start w:val="1"/>
+      <w:numFmt w:val="decimal"/>
+      <w:lvlText w:val="%4."/>
+      <w:lvlJc w:val="left"/>
+      <w:pPr>
+        <w:ind w:left="2880" w:hanging="360"/>
+      </w:pPr>
+    </w:lvl>
+    <w:lvl w:ilvl="4" w:tplc="040C0019" w:tentative="1">
+      <w:start w:val="1"/>
+      <w:numFmt w:val="lowerLetter"/>
+      <w:lvlText w:val="%5."/>
+      <w:lvlJc w:val="left"/>
+      <w:pPr>
+        <w:ind w:left="3600" w:hanging="360"/>
+      </w:pPr>
+    </w:lvl>
+    <w:lvl w:ilvl="5" w:tplc="040C001B" w:tentative="1">
+      <w:start w:val="1"/>
+      <w:numFmt w:val="lowerRoman"/>
+      <w:lvlText w:val="%6."/>
+      <w:lvlJc w:val="right"/>
+      <w:pPr>
+        <w:ind w:left="4320" w:hanging="180"/>
+      </w:pPr>
+    </w:lvl>
+    <w:lvl w:ilvl="6" w:tplc="040C000F" w:tentative="1">
+      <w:start w:val="1"/>
+      <w:numFmt w:val="decimal"/>
+      <w:lvlText w:val="%7."/>
+      <w:lvlJc w:val="left"/>
+      <w:pPr>
+        <w:ind w:left="5040" w:hanging="360"/>
+      </w:pPr>
+    </w:lvl>
+    <w:lvl w:ilvl="7" w:tplc="040C0019" w:tentative="1">
+      <w:start w:val="1"/>
+      <w:numFmt w:val="lowerLetter"/>
+      <w:lvlText w:val="%8."/>
+      <w:lvlJc w:val="left"/>
+      <w:pPr>
+        <w:ind w:left="5760" w:hanging="360"/>
+      </w:pPr>
+    </w:lvl>
+    <w:lvl w:ilvl="8" w:tplc="040C001B" w:tentative="1">
+      <w:start w:val="1"/>
+      <w:numFmt w:val="lowerRoman"/>
+      <w:lvlText w:val="%9."/>
+      <w:lvlJc w:val="right"/>
+      <w:pPr>
+        <w:ind w:left="6480" w:hanging="180"/>
+      </w:pPr>
+    </w:lvl>
+  </w:abstractNum>
+  <w:num w:numId="1">
+    <w:abstractNumId w:val="1"/>
+  </w:num>
+  <w:num w:numId="2">
+    <w:abstractNumId w:val="0"/>
+  </w:num>
+</w:numbering>
 </file>
 
 <file path=word/styles.xml><?xml version="1.0" encoding="utf-8"?>
@@ -1402,6 +2196,49 @@
     <w:name w:val="Normal"/>
     <w:qFormat/>
   </w:style>
+  <w:style w:type="paragraph" w:styleId="Titre1">
+    <w:name w:val="heading 1"/>
+    <w:basedOn w:val="Normal"/>
+    <w:next w:val="Normal"/>
+    <w:link w:val="Titre1Car"/>
+    <w:uiPriority w:val="9"/>
+    <w:qFormat/>
+    <w:rsid w:val="00C40120"/>
+    <w:pPr>
+      <w:keepNext/>
+      <w:keepLines/>
+      <w:spacing w:before="240"/>
+      <w:outlineLvl w:val="0"/>
+    </w:pPr>
+    <w:rPr>
+      <w:rFonts w:asciiTheme="majorHAnsi" w:eastAsiaTheme="majorEastAsia" w:hAnsiTheme="majorHAnsi" w:cstheme="majorBidi"/>
+      <w:color w:val="365F91" w:themeColor="accent1" w:themeShade="BF"/>
+      <w:sz w:val="32"/>
+      <w:szCs w:val="32"/>
+    </w:rPr>
+  </w:style>
+  <w:style w:type="paragraph" w:styleId="Titre2">
+    <w:name w:val="heading 2"/>
+    <w:basedOn w:val="Normal"/>
+    <w:next w:val="Normal"/>
+    <w:link w:val="Titre2Car"/>
+    <w:uiPriority w:val="9"/>
+    <w:unhideWhenUsed/>
+    <w:qFormat/>
+    <w:rsid w:val="00C40120"/>
+    <w:pPr>
+      <w:keepNext/>
+      <w:keepLines/>
+      <w:spacing w:before="40"/>
+      <w:outlineLvl w:val="1"/>
+    </w:pPr>
+    <w:rPr>
+      <w:rFonts w:asciiTheme="majorHAnsi" w:eastAsiaTheme="majorEastAsia" w:hAnsiTheme="majorHAnsi" w:cstheme="majorBidi"/>
+      <w:color w:val="365F91" w:themeColor="accent1" w:themeShade="BF"/>
+      <w:sz w:val="26"/>
+      <w:szCs w:val="26"/>
+    </w:rPr>
+  </w:style>
   <w:style w:type="character" w:default="1" w:styleId="Policepardfaut">
     <w:name w:val="Default Paragraph Font"/>
     <w:uiPriority w:val="1"/>
@@ -1498,7 +2335,669 @@
     <w:uiPriority w:val="99"/>
     <w:rsid w:val="006651C9"/>
   </w:style>
+  <w:style w:type="character" w:customStyle="1" w:styleId="Titre1Car">
+    <w:name w:val="Titre 1 Car"/>
+    <w:basedOn w:val="Policepardfaut"/>
+    <w:link w:val="Titre1"/>
+    <w:uiPriority w:val="9"/>
+    <w:rsid w:val="00C40120"/>
+    <w:rPr>
+      <w:rFonts w:asciiTheme="majorHAnsi" w:eastAsiaTheme="majorEastAsia" w:hAnsiTheme="majorHAnsi" w:cstheme="majorBidi"/>
+      <w:color w:val="365F91" w:themeColor="accent1" w:themeShade="BF"/>
+      <w:sz w:val="32"/>
+      <w:szCs w:val="32"/>
+    </w:rPr>
+  </w:style>
+  <w:style w:type="character" w:customStyle="1" w:styleId="Titre2Car">
+    <w:name w:val="Titre 2 Car"/>
+    <w:basedOn w:val="Policepardfaut"/>
+    <w:link w:val="Titre2"/>
+    <w:uiPriority w:val="9"/>
+    <w:rsid w:val="00C40120"/>
+    <w:rPr>
+      <w:rFonts w:asciiTheme="majorHAnsi" w:eastAsiaTheme="majorEastAsia" w:hAnsiTheme="majorHAnsi" w:cstheme="majorBidi"/>
+      <w:color w:val="365F91" w:themeColor="accent1" w:themeShade="BF"/>
+      <w:sz w:val="26"/>
+      <w:szCs w:val="26"/>
+    </w:rPr>
+  </w:style>
+  <w:style w:type="paragraph" w:styleId="Paragraphedeliste">
+    <w:name w:val="List Paragraph"/>
+    <w:basedOn w:val="Normal"/>
+    <w:uiPriority w:val="34"/>
+    <w:qFormat/>
+    <w:rsid w:val="00C40120"/>
+    <w:pPr>
+      <w:ind w:left="720"/>
+      <w:contextualSpacing/>
+    </w:pPr>
+  </w:style>
+  <w:style w:type="paragraph" w:styleId="En-ttedetabledesmatires">
+    <w:name w:val="TOC Heading"/>
+    <w:basedOn w:val="Titre1"/>
+    <w:next w:val="Normal"/>
+    <w:uiPriority w:val="39"/>
+    <w:unhideWhenUsed/>
+    <w:qFormat/>
+    <w:rsid w:val="004A24FA"/>
+    <w:pPr>
+      <w:spacing w:line="259" w:lineRule="auto"/>
+      <w:outlineLvl w:val="9"/>
+    </w:pPr>
+  </w:style>
+  <w:style w:type="paragraph" w:styleId="TM2">
+    <w:name w:val="toc 2"/>
+    <w:basedOn w:val="Normal"/>
+    <w:next w:val="Normal"/>
+    <w:autoRedefine/>
+    <w:uiPriority w:val="39"/>
+    <w:unhideWhenUsed/>
+    <w:rsid w:val="004A24FA"/>
+    <w:pPr>
+      <w:spacing w:after="100" w:line="259" w:lineRule="auto"/>
+      <w:ind w:left="220"/>
+    </w:pPr>
+    <w:rPr>
+      <w:rFonts w:cs="Times New Roman"/>
+      <w:sz w:val="22"/>
+      <w:szCs w:val="22"/>
+    </w:rPr>
+  </w:style>
+  <w:style w:type="paragraph" w:styleId="TM1">
+    <w:name w:val="toc 1"/>
+    <w:basedOn w:val="Normal"/>
+    <w:next w:val="Normal"/>
+    <w:autoRedefine/>
+    <w:uiPriority w:val="39"/>
+    <w:unhideWhenUsed/>
+    <w:rsid w:val="004A24FA"/>
+    <w:pPr>
+      <w:spacing w:after="100" w:line="259" w:lineRule="auto"/>
+    </w:pPr>
+    <w:rPr>
+      <w:rFonts w:cs="Times New Roman"/>
+      <w:sz w:val="22"/>
+      <w:szCs w:val="22"/>
+    </w:rPr>
+  </w:style>
+  <w:style w:type="paragraph" w:styleId="TM3">
+    <w:name w:val="toc 3"/>
+    <w:basedOn w:val="Normal"/>
+    <w:next w:val="Normal"/>
+    <w:autoRedefine/>
+    <w:uiPriority w:val="39"/>
+    <w:unhideWhenUsed/>
+    <w:rsid w:val="004A24FA"/>
+    <w:pPr>
+      <w:spacing w:after="100" w:line="259" w:lineRule="auto"/>
+      <w:ind w:left="440"/>
+    </w:pPr>
+    <w:rPr>
+      <w:rFonts w:cs="Times New Roman"/>
+      <w:sz w:val="22"/>
+      <w:szCs w:val="22"/>
+    </w:rPr>
+  </w:style>
+  <w:style w:type="character" w:styleId="Lienhypertexte">
+    <w:name w:val="Hyperlink"/>
+    <w:basedOn w:val="Policepardfaut"/>
+    <w:uiPriority w:val="99"/>
+    <w:unhideWhenUsed/>
+    <w:rsid w:val="004A24FA"/>
+    <w:rPr>
+      <w:color w:val="0000FF" w:themeColor="hyperlink"/>
+      <w:u w:val="single"/>
+    </w:rPr>
+  </w:style>
 </w:styles>
+</file>
+
+<file path=word/glossary/document.xml><?xml version="1.0" encoding="utf-8"?>
+<w:glossaryDocument xmlns:wpc="http://schemas.microsoft.com/office/word/2010/wordprocessingCanvas" xmlns:mc="http://schemas.openxmlformats.org/markup-compatibility/2006" xmlns:o="urn:schemas-microsoft-com:office:office" xmlns:r="http://schemas.openxmlformats.org/officeDocument/2006/relationships" xmlns:m="http://schemas.openxmlformats.org/officeDocument/2006/math" xmlns:v="urn:schemas-microsoft-com:vml" xmlns:wp14="http://schemas.microsoft.com/office/word/2010/wordprocessingDrawing" xmlns:wp="http://schemas.openxmlformats.org/drawingml/2006/wordprocessingDrawing" xmlns:w10="urn:schemas-microsoft-com:office:word" xmlns:w="http://schemas.openxmlformats.org/wordprocessingml/2006/main" xmlns:w14="http://schemas.microsoft.com/office/word/2010/wordml" xmlns:w15="http://schemas.microsoft.com/office/word/2012/wordml" xmlns:wpg="http://schemas.microsoft.com/office/word/2010/wordprocessingGroup" xmlns:wpi="http://schemas.microsoft.com/office/word/2010/wordprocessingInk" xmlns:wne="http://schemas.microsoft.com/office/word/2006/wordml" xmlns:wps="http://schemas.microsoft.com/office/word/2010/wordprocessingShape" mc:Ignorable="w14 w15 wp14"/>
+</file>
+
+<file path=word/glossary/fontTable.xml><?xml version="1.0" encoding="utf-8"?>
+<w:fonts xmlns:mc="http://schemas.openxmlformats.org/markup-compatibility/2006" xmlns:r="http://schemas.openxmlformats.org/officeDocument/2006/relationships" xmlns:w="http://schemas.openxmlformats.org/wordprocessingml/2006/main" xmlns:w14="http://schemas.microsoft.com/office/word/2010/wordml" xmlns:w15="http://schemas.microsoft.com/office/word/2012/wordml" mc:Ignorable="w14 w15">
+  <w:font w:name="Times New Roman">
+    <w:panose1 w:val="02020603050405020304"/>
+    <w:charset w:val="00"/>
+    <w:family w:val="roman"/>
+    <w:pitch w:val="variable"/>
+    <w:sig w:usb0="E0002AFF" w:usb1="C0007841" w:usb2="00000009" w:usb3="00000000" w:csb0="000001FF" w:csb1="00000000"/>
+  </w:font>
+  <w:font w:name="Cambria">
+    <w:panose1 w:val="02040503050406030204"/>
+    <w:charset w:val="00"/>
+    <w:family w:val="roman"/>
+    <w:pitch w:val="variable"/>
+    <w:sig w:usb0="E00002FF" w:usb1="400004FF" w:usb2="00000000" w:usb3="00000000" w:csb0="0000019F" w:csb1="00000000"/>
+  </w:font>
+  <w:font w:name="MS Mincho">
+    <w:altName w:val="ＭＳ 明朝"/>
+    <w:panose1 w:val="02020609040205080304"/>
+    <w:charset w:val="80"/>
+    <w:family w:val="modern"/>
+    <w:pitch w:val="fixed"/>
+    <w:sig w:usb0="E00002FF" w:usb1="6AC7FDFB" w:usb2="00000012" w:usb3="00000000" w:csb0="0002009F" w:csb1="00000000"/>
+  </w:font>
+  <w:font w:name="Calibri">
+    <w:panose1 w:val="020F0502020204030204"/>
+    <w:charset w:val="00"/>
+    <w:family w:val="swiss"/>
+    <w:pitch w:val="variable"/>
+    <w:sig w:usb0="E00002FF" w:usb1="4000ACFF" w:usb2="00000001" w:usb3="00000000" w:csb0="0000019F" w:csb1="00000000"/>
+  </w:font>
+  <w:font w:name="MS Gothic">
+    <w:altName w:val="ＭＳ ゴシック"/>
+    <w:panose1 w:val="020B0609070205080204"/>
+    <w:charset w:val="80"/>
+    <w:family w:val="modern"/>
+    <w:pitch w:val="fixed"/>
+    <w:sig w:usb0="E00002FF" w:usb1="6AC7FDFB" w:usb2="00000012" w:usb3="00000000" w:csb0="0002009F" w:csb1="00000000"/>
+  </w:font>
+  <w:font w:name="Lucida Grande">
+    <w:charset w:val="00"/>
+    <w:family w:val="auto"/>
+    <w:pitch w:val="variable"/>
+    <w:sig w:usb0="00000003" w:usb1="00000000" w:usb2="00000000" w:usb3="00000000" w:csb0="00000001" w:csb1="00000000"/>
+  </w:font>
+  <w:font w:name="Gill Sans MT">
+    <w:panose1 w:val="020B0502020104020203"/>
+    <w:charset w:val="00"/>
+    <w:family w:val="swiss"/>
+    <w:pitch w:val="variable"/>
+    <w:sig w:usb0="00000007" w:usb1="00000000" w:usb2="00000000" w:usb3="00000000" w:csb0="00000003" w:csb1="00000000"/>
+  </w:font>
+  <w:font w:name="Calibri Light">
+    <w:panose1 w:val="020F0302020204030204"/>
+    <w:charset w:val="00"/>
+    <w:family w:val="swiss"/>
+    <w:pitch w:val="variable"/>
+    <w:sig w:usb0="A00002EF" w:usb1="4000207B" w:usb2="00000000" w:usb3="00000000" w:csb0="0000019F" w:csb1="00000000"/>
+  </w:font>
+</w:fonts>
+</file>
+
+<file path=word/glossary/settings.xml><?xml version="1.0" encoding="utf-8"?>
+<w:settings xmlns:mc="http://schemas.openxmlformats.org/markup-compatibility/2006" xmlns:o="urn:schemas-microsoft-com:office:office" xmlns:r="http://schemas.openxmlformats.org/officeDocument/2006/relationships" xmlns:m="http://schemas.openxmlformats.org/officeDocument/2006/math" xmlns:v="urn:schemas-microsoft-com:vml" xmlns:w10="urn:schemas-microsoft-com:office:word" xmlns:w="http://schemas.openxmlformats.org/wordprocessingml/2006/main" xmlns:w14="http://schemas.microsoft.com/office/word/2010/wordml" xmlns:w15="http://schemas.microsoft.com/office/word/2012/wordml" xmlns:sl="http://schemas.openxmlformats.org/schemaLibrary/2006/main" mc:Ignorable="w14 w15">
+  <w:view w:val="normal"/>
+  <w:defaultTabStop w:val="708"/>
+  <w:hyphenationZone w:val="425"/>
+  <w:characterSpacingControl w:val="doNotCompress"/>
+  <w:compat>
+    <w:useFELayout/>
+    <w:compatSetting w:name="compatibilityMode" w:uri="http://schemas.microsoft.com/office/word" w:val="15"/>
+    <w:compatSetting w:name="overrideTableStyleFontSizeAndJustification" w:uri="http://schemas.microsoft.com/office/word" w:val="1"/>
+    <w:compatSetting w:name="enableOpenTypeFeatures" w:uri="http://schemas.microsoft.com/office/word" w:val="1"/>
+    <w:compatSetting w:name="doNotFlipMirrorIndents" w:uri="http://schemas.microsoft.com/office/word" w:val="1"/>
+    <w:compatSetting w:name="differentiateMultirowTableHeaders" w:uri="http://schemas.microsoft.com/office/word" w:val="1"/>
+  </w:compat>
+  <w:rsids>
+    <w:rsidRoot w:val="002C15D1"/>
+    <w:rsid w:val="002C15D1"/>
+  </w:rsids>
+  <m:mathPr>
+    <m:mathFont m:val="Cambria Math"/>
+    <m:brkBin m:val="before"/>
+    <m:brkBinSub m:val="--"/>
+    <m:smallFrac m:val="0"/>
+    <m:dispDef/>
+    <m:lMargin m:val="0"/>
+    <m:rMargin m:val="0"/>
+    <m:defJc m:val="centerGroup"/>
+    <m:wrapIndent m:val="1440"/>
+    <m:intLim m:val="subSup"/>
+    <m:naryLim m:val="undOvr"/>
+  </m:mathPr>
+  <w:themeFontLang w:val="fr-FR"/>
+  <w:clrSchemeMapping w:bg1="light1" w:t1="dark1" w:bg2="light2" w:t2="dark2" w:accent1="accent1" w:accent2="accent2" w:accent3="accent3" w:accent4="accent4" w:accent5="accent5" w:accent6="accent6" w:hyperlink="hyperlink" w:followedHyperlink="followedHyperlink"/>
+  <w:decimalSymbol w:val=","/>
+  <w:listSeparator w:val=";"/>
+  <w15:chartTrackingRefBased/>
+</w:settings>
+</file>
+
+<file path=word/glossary/styles.xml><?xml version="1.0" encoding="utf-8"?>
+<w:styles xmlns:mc="http://schemas.openxmlformats.org/markup-compatibility/2006" xmlns:r="http://schemas.openxmlformats.org/officeDocument/2006/relationships" xmlns:w="http://schemas.openxmlformats.org/wordprocessingml/2006/main" xmlns:w14="http://schemas.microsoft.com/office/word/2010/wordml" xmlns:w15="http://schemas.microsoft.com/office/word/2012/wordml" mc:Ignorable="w14 w15">
+  <w:docDefaults>
+    <w:rPrDefault>
+      <w:rPr>
+        <w:rFonts w:asciiTheme="minorHAnsi" w:eastAsiaTheme="minorEastAsia" w:hAnsiTheme="minorHAnsi" w:cstheme="minorBidi"/>
+        <w:sz w:val="22"/>
+        <w:szCs w:val="22"/>
+        <w:lang w:val="fr-FR" w:eastAsia="fr-FR" w:bidi="ar-SA"/>
+      </w:rPr>
+    </w:rPrDefault>
+    <w:pPrDefault>
+      <w:pPr>
+        <w:spacing w:after="160" w:line="259" w:lineRule="auto"/>
+      </w:pPr>
+    </w:pPrDefault>
+  </w:docDefaults>
+  <w:latentStyles w:defLockedState="0" w:defUIPriority="99" w:defSemiHidden="0" w:defUnhideWhenUsed="0" w:defQFormat="0" w:count="371">
+    <w:lsdException w:name="Normal" w:uiPriority="0" w:qFormat="1"/>
+    <w:lsdException w:name="heading 1" w:uiPriority="9" w:qFormat="1"/>
+    <w:lsdException w:name="heading 2" w:semiHidden="1" w:uiPriority="9" w:unhideWhenUsed="1" w:qFormat="1"/>
+    <w:lsdException w:name="heading 3" w:semiHidden="1" w:uiPriority="9" w:unhideWhenUsed="1" w:qFormat="1"/>
+    <w:lsdException w:name="heading 4" w:semiHidden="1" w:uiPriority="9" w:unhideWhenUsed="1" w:qFormat="1"/>
+    <w:lsdException w:name="heading 5" w:semiHidden="1" w:uiPriority="9" w:unhideWhenUsed="1" w:qFormat="1"/>
+    <w:lsdException w:name="heading 6" w:semiHidden="1" w:uiPriority="9" w:unhideWhenUsed="1" w:qFormat="1"/>
+    <w:lsdException w:name="heading 7" w:semiHidden="1" w:uiPriority="9" w:unhideWhenUsed="1" w:qFormat="1"/>
+    <w:lsdException w:name="heading 8" w:semiHidden="1" w:uiPriority="9" w:unhideWhenUsed="1" w:qFormat="1"/>
+    <w:lsdException w:name="heading 9" w:semiHidden="1" w:uiPriority="9" w:unhideWhenUsed="1" w:qFormat="1"/>
+    <w:lsdException w:name="index 1" w:semiHidden="1" w:unhideWhenUsed="1"/>
+    <w:lsdException w:name="index 2" w:semiHidden="1" w:unhideWhenUsed="1"/>
+    <w:lsdException w:name="index 3" w:semiHidden="1" w:unhideWhenUsed="1"/>
+    <w:lsdException w:name="index 4" w:semiHidden="1" w:unhideWhenUsed="1"/>
+    <w:lsdException w:name="index 5" w:semiHidden="1" w:unhideWhenUsed="1"/>
+    <w:lsdException w:name="index 6" w:semiHidden="1" w:unhideWhenUsed="1"/>
+    <w:lsdException w:name="index 7" w:semiHidden="1" w:unhideWhenUsed="1"/>
+    <w:lsdException w:name="index 8" w:semiHidden="1" w:unhideWhenUsed="1"/>
+    <w:lsdException w:name="index 9" w:semiHidden="1" w:unhideWhenUsed="1"/>
+    <w:lsdException w:name="toc 1" w:semiHidden="1" w:uiPriority="39" w:unhideWhenUsed="1"/>
+    <w:lsdException w:name="toc 2" w:semiHidden="1" w:uiPriority="39" w:unhideWhenUsed="1"/>
+    <w:lsdException w:name="toc 3" w:semiHidden="1" w:uiPriority="39" w:unhideWhenUsed="1"/>
+    <w:lsdException w:name="toc 4" w:semiHidden="1" w:uiPriority="39" w:unhideWhenUsed="1"/>
+    <w:lsdException w:name="toc 5" w:semiHidden="1" w:uiPriority="39" w:unhideWhenUsed="1"/>
+    <w:lsdException w:name="toc 6" w:semiHidden="1" w:uiPriority="39" w:unhideWhenUsed="1"/>
+    <w:lsdException w:name="toc 7" w:semiHidden="1" w:uiPriority="39" w:unhideWhenUsed="1"/>
+    <w:lsdException w:name="toc 8" w:semiHidden="1" w:uiPriority="39" w:unhideWhenUsed="1"/>
+    <w:lsdException w:name="toc 9" w:semiHidden="1" w:uiPriority="39" w:unhideWhenUsed="1"/>
+    <w:lsdException w:name="Normal Indent" w:semiHidden="1" w:unhideWhenUsed="1"/>
+    <w:lsdException w:name="footnote text" w:semiHidden="1" w:unhideWhenUsed="1"/>
+    <w:lsdException w:name="annotation text" w:semiHidden="1" w:unhideWhenUsed="1"/>
+    <w:lsdException w:name="header" w:semiHidden="1" w:unhideWhenUsed="1"/>
+    <w:lsdException w:name="footer" w:semiHidden="1" w:unhideWhenUsed="1"/>
+    <w:lsdException w:name="index heading" w:semiHidden="1" w:unhideWhenUsed="1"/>
+    <w:lsdException w:name="caption" w:semiHidden="1" w:uiPriority="35" w:unhideWhenUsed="1" w:qFormat="1"/>
+    <w:lsdException w:name="table of figures" w:semiHidden="1" w:unhideWhenUsed="1"/>
+    <w:lsdException w:name="envelope address" w:semiHidden="1" w:unhideWhenUsed="1"/>
+    <w:lsdException w:name="envelope return" w:semiHidden="1" w:unhideWhenUsed="1"/>
+    <w:lsdException w:name="footnote reference" w:semiHidden="1" w:unhideWhenUsed="1"/>
+    <w:lsdException w:name="annotation reference" w:semiHidden="1" w:unhideWhenUsed="1"/>
+    <w:lsdException w:name="line number" w:semiHidden="1" w:unhideWhenUsed="1"/>
+    <w:lsdException w:name="page number" w:semiHidden="1" w:unhideWhenUsed="1"/>
+    <w:lsdException w:name="endnote reference" w:semiHidden="1" w:unhideWhenUsed="1"/>
+    <w:lsdException w:name="endnote text" w:semiHidden="1" w:unhideWhenUsed="1"/>
+    <w:lsdException w:name="table of authorities" w:semiHidden="1" w:unhideWhenUsed="1"/>
+    <w:lsdException w:name="macro" w:semiHidden="1" w:unhideWhenUsed="1"/>
+    <w:lsdException w:name="toa heading" w:semiHidden="1" w:unhideWhenUsed="1"/>
+    <w:lsdException w:name="List" w:semiHidden="1" w:unhideWhenUsed="1"/>
+    <w:lsdException w:name="List Bullet" w:semiHidden="1" w:unhideWhenUsed="1"/>
+    <w:lsdException w:name="List Number" w:semiHidden="1" w:unhideWhenUsed="1"/>
+    <w:lsdException w:name="List 2" w:semiHidden="1" w:unhideWhenUsed="1"/>
+    <w:lsdException w:name="List 3" w:semiHidden="1" w:unhideWhenUsed="1"/>
+    <w:lsdException w:name="List 4" w:semiHidden="1" w:unhideWhenUsed="1"/>
+    <w:lsdException w:name="List 5" w:semiHidden="1" w:unhideWhenUsed="1"/>
+    <w:lsdException w:name="List Bullet 2" w:semiHidden="1" w:unhideWhenUsed="1"/>
+    <w:lsdException w:name="List Bullet 3" w:semiHidden="1" w:unhideWhenUsed="1"/>
+    <w:lsdException w:name="List Bullet 4" w:semiHidden="1" w:unhideWhenUsed="1"/>
+    <w:lsdException w:name="List Bullet 5" w:semiHidden="1" w:unhideWhenUsed="1"/>
+    <w:lsdException w:name="List Number 2" w:semiHidden="1" w:unhideWhenUsed="1"/>
+    <w:lsdException w:name="List Number 3" w:semiHidden="1" w:unhideWhenUsed="1"/>
+    <w:lsdException w:name="List Number 4" w:semiHidden="1" w:unhideWhenUsed="1"/>
+    <w:lsdException w:name="List Number 5" w:semiHidden="1" w:unhideWhenUsed="1"/>
+    <w:lsdException w:name="Title" w:uiPriority="10" w:qFormat="1"/>
+    <w:lsdException w:name="Closing" w:semiHidden="1" w:unhideWhenUsed="1"/>
+    <w:lsdException w:name="Signature" w:semiHidden="1" w:unhideWhenUsed="1"/>
+    <w:lsdException w:name="Default Paragraph Font" w:semiHidden="1" w:uiPriority="1" w:unhideWhenUsed="1"/>
+    <w:lsdException w:name="Body Text" w:semiHidden="1" w:unhideWhenUsed="1"/>
+    <w:lsdException w:name="Body Text Indent" w:semiHidden="1" w:unhideWhenUsed="1"/>
+    <w:lsdException w:name="List Continue" w:semiHidden="1" w:unhideWhenUsed="1"/>
+    <w:lsdException w:name="List Continue 2" w:semiHidden="1" w:unhideWhenUsed="1"/>
+    <w:lsdException w:name="List Continue 3" w:semiHidden="1" w:unhideWhenUsed="1"/>
+    <w:lsdException w:name="List Continue 4" w:semiHidden="1" w:unhideWhenUsed="1"/>
+    <w:lsdException w:name="List Continue 5" w:semiHidden="1" w:unhideWhenUsed="1"/>
+    <w:lsdException w:name="Message Header" w:semiHidden="1" w:unhideWhenUsed="1"/>
+    <w:lsdException w:name="Subtitle" w:uiPriority="11" w:qFormat="1"/>
+    <w:lsdException w:name="Salutation" w:semiHidden="1" w:unhideWhenUsed="1"/>
+    <w:lsdException w:name="Date" w:semiHidden="1" w:unhideWhenUsed="1"/>
+    <w:lsdException w:name="Body Text First Indent" w:semiHidden="1" w:unhideWhenUsed="1"/>
+    <w:lsdException w:name="Body Text First Indent 2" w:semiHidden="1" w:unhideWhenUsed="1"/>
+    <w:lsdException w:name="Note Heading" w:semiHidden="1" w:unhideWhenUsed="1"/>
+    <w:lsdException w:name="Body Text 2" w:semiHidden="1" w:unhideWhenUsed="1"/>
+    <w:lsdException w:name="Body Text 3" w:semiHidden="1" w:unhideWhenUsed="1"/>
+    <w:lsdException w:name="Body Text Indent 2" w:semiHidden="1" w:unhideWhenUsed="1"/>
+    <w:lsdException w:name="Body Text Indent 3" w:semiHidden="1" w:unhideWhenUsed="1"/>
+    <w:lsdException w:name="Block Text" w:semiHidden="1" w:unhideWhenUsed="1"/>
+    <w:lsdException w:name="Hyperlink" w:semiHidden="1" w:unhideWhenUsed="1"/>
+    <w:lsdException w:name="FollowedHyperlink" w:semiHidden="1" w:unhideWhenUsed="1"/>
+    <w:lsdException w:name="Strong" w:uiPriority="22" w:qFormat="1"/>
+    <w:lsdException w:name="Emphasis" w:uiPriority="20" w:qFormat="1"/>
+    <w:lsdException w:name="Document Map" w:semiHidden="1" w:unhideWhenUsed="1"/>
+    <w:lsdException w:name="Plain Text" w:semiHidden="1" w:unhideWhenUsed="1"/>
+    <w:lsdException w:name="E-mail Signature" w:semiHidden="1" w:unhideWhenUsed="1"/>
+    <w:lsdException w:name="HTML Top of Form" w:semiHidden="1" w:unhideWhenUsed="1"/>
+    <w:lsdException w:name="HTML Bottom of Form" w:semiHidden="1" w:unhideWhenUsed="1"/>
+    <w:lsdException w:name="Normal (Web)" w:semiHidden="1" w:unhideWhenUsed="1"/>
+    <w:lsdException w:name="HTML Acronym" w:semiHidden="1" w:unhideWhenUsed="1"/>
+    <w:lsdException w:name="HTML Address" w:semiHidden="1" w:unhideWhenUsed="1"/>
+    <w:lsdException w:name="HTML Cite" w:semiHidden="1" w:unhideWhenUsed="1"/>
+    <w:lsdException w:name="HTML Code" w:semiHidden="1" w:unhideWhenUsed="1"/>
+    <w:lsdException w:name="HTML Definition" w:semiHidden="1" w:unhideWhenUsed="1"/>
+    <w:lsdException w:name="HTML Keyboard" w:semiHidden="1" w:unhideWhenUsed="1"/>
+    <w:lsdException w:name="HTML Preformatted" w:semiHidden="1" w:unhideWhenUsed="1"/>
+    <w:lsdException w:name="HTML Sample" w:semiHidden="1" w:unhideWhenUsed="1"/>
+    <w:lsdException w:name="HTML Typewriter" w:semiHidden="1" w:unhideWhenUsed="1"/>
+    <w:lsdException w:name="HTML Variable" w:semiHidden="1" w:unhideWhenUsed="1"/>
+    <w:lsdException w:name="Normal Table" w:semiHidden="1" w:unhideWhenUsed="1"/>
+    <w:lsdException w:name="annotation subject" w:semiHidden="1" w:unhideWhenUsed="1"/>
+    <w:lsdException w:name="No List" w:semiHidden="1" w:unhideWhenUsed="1"/>
+    <w:lsdException w:name="Outline List 1" w:semiHidden="1" w:unhideWhenUsed="1"/>
+    <w:lsdException w:name="Outline List 2" w:semiHidden="1" w:unhideWhenUsed="1"/>
+    <w:lsdException w:name="Outline List 3" w:semiHidden="1" w:unhideWhenUsed="1"/>
+    <w:lsdException w:name="Table Simple 1" w:semiHidden="1" w:unhideWhenUsed="1"/>
+    <w:lsdException w:name="Table Simple 2" w:semiHidden="1" w:unhideWhenUsed="1"/>
+    <w:lsdException w:name="Table Simple 3" w:semiHidden="1" w:unhideWhenUsed="1"/>
+    <w:lsdException w:name="Table Classic 1" w:semiHidden="1" w:unhideWhenUsed="1"/>
+    <w:lsdException w:name="Table Classic 2" w:semiHidden="1" w:unhideWhenUsed="1"/>
+    <w:lsdException w:name="Table Classic 3" w:semiHidden="1" w:unhideWhenUsed="1"/>
+    <w:lsdException w:name="Table Classic 4" w:semiHidden="1" w:unhideWhenUsed="1"/>
+    <w:lsdException w:name="Table Colorful 1" w:semiHidden="1" w:unhideWhenUsed="1"/>
+    <w:lsdException w:name="Table Colorful 2" w:semiHidden="1" w:unhideWhenUsed="1"/>
+    <w:lsdException w:name="Table Colorful 3" w:semiHidden="1" w:unhideWhenUsed="1"/>
+    <w:lsdException w:name="Table Columns 1" w:semiHidden="1" w:unhideWhenUsed="1"/>
+    <w:lsdException w:name="Table Columns 2" w:semiHidden="1" w:unhideWhenUsed="1"/>
+    <w:lsdException w:name="Table Columns 3" w:semiHidden="1" w:unhideWhenUsed="1"/>
+    <w:lsdException w:name="Table Columns 4" w:semiHidden="1" w:unhideWhenUsed="1"/>
+    <w:lsdException w:name="Table Columns 5" w:semiHidden="1" w:unhideWhenUsed="1"/>
+    <w:lsdException w:name="Table Grid 1" w:semiHidden="1" w:unhideWhenUsed="1"/>
+    <w:lsdException w:name="Table Grid 2" w:semiHidden="1" w:unhideWhenUsed="1"/>
+    <w:lsdException w:name="Table Grid 3" w:semiHidden="1" w:unhideWhenUsed="1"/>
+    <w:lsdException w:name="Table Grid 4" w:semiHidden="1" w:unhideWhenUsed="1"/>
+    <w:lsdException w:name="Table Grid 5" w:semiHidden="1" w:unhideWhenUsed="1"/>
+    <w:lsdException w:name="Table Grid 6" w:semiHidden="1" w:unhideWhenUsed="1"/>
+    <w:lsdException w:name="Table Grid 7" w:semiHidden="1" w:unhideWhenUsed="1"/>
+    <w:lsdException w:name="Table Grid 8" w:semiHidden="1" w:unhideWhenUsed="1"/>
+    <w:lsdException w:name="Table List 1" w:semiHidden="1" w:unhideWhenUsed="1"/>
+    <w:lsdException w:name="Table List 2" w:semiHidden="1" w:unhideWhenUsed="1"/>
+    <w:lsdException w:name="Table List 3" w:semiHidden="1" w:unhideWhenUsed="1"/>
+    <w:lsdException w:name="Table List 4" w:semiHidden="1" w:unhideWhenUsed="1"/>
+    <w:lsdException w:name="Table List 5" w:semiHidden="1" w:unhideWhenUsed="1"/>
+    <w:lsdException w:name="Table List 6" w:semiHidden="1" w:unhideWhenUsed="1"/>
+    <w:lsdException w:name="Table List 7" w:semiHidden="1" w:unhideWhenUsed="1"/>
+    <w:lsdException w:name="Table List 8" w:semiHidden="1" w:unhideWhenUsed="1"/>
+    <w:lsdException w:name="Table 3D effects 1" w:semiHidden="1" w:unhideWhenUsed="1"/>
+    <w:lsdException w:name="Table 3D effects 2" w:semiHidden="1" w:unhideWhenUsed="1"/>
+    <w:lsdException w:name="Table 3D effects 3" w:semiHidden="1" w:unhideWhenUsed="1"/>
+    <w:lsdException w:name="Table Contemporary" w:semiHidden="1" w:unhideWhenUsed="1"/>
+    <w:lsdException w:name="Table Elegant" w:semiHidden="1" w:unhideWhenUsed="1"/>
+    <w:lsdException w:name="Table Professional" w:semiHidden="1" w:unhideWhenUsed="1"/>
+    <w:lsdException w:name="Table Subtle 1" w:semiHidden="1" w:unhideWhenUsed="1"/>
+    <w:lsdException w:name="Table Subtle 2" w:semiHidden="1" w:unhideWhenUsed="1"/>
+    <w:lsdException w:name="Table Web 1" w:semiHidden="1" w:unhideWhenUsed="1"/>
+    <w:lsdException w:name="Table Web 2" w:semiHidden="1" w:unhideWhenUsed="1"/>
+    <w:lsdException w:name="Table Web 3" w:semiHidden="1" w:unhideWhenUsed="1"/>
+    <w:lsdException w:name="Balloon Text" w:semiHidden="1" w:unhideWhenUsed="1"/>
+    <w:lsdException w:name="Table Grid" w:uiPriority="39"/>
+    <w:lsdException w:name="Table Theme" w:semiHidden="1" w:unhideWhenUsed="1"/>
+    <w:lsdException w:name="Placeholder Text" w:semiHidden="1"/>
+    <w:lsdException w:name="No Spacing" w:uiPriority="1" w:qFormat="1"/>
+    <w:lsdException w:name="Light Shading" w:uiPriority="60"/>
+    <w:lsdException w:name="Light List" w:uiPriority="61"/>
+    <w:lsdException w:name="Light Grid" w:uiPriority="62"/>
+    <w:lsdException w:name="Medium Shading 1" w:uiPriority="63"/>
+    <w:lsdException w:name="Medium Shading 2" w:uiPriority="64"/>
+    <w:lsdException w:name="Medium List 1" w:uiPriority="65"/>
+    <w:lsdException w:name="Medium List 2" w:uiPriority="66"/>
+    <w:lsdException w:name="Medium Grid 1" w:uiPriority="67"/>
+    <w:lsdException w:name="Medium Grid 2" w:uiPriority="68"/>
+    <w:lsdException w:name="Medium Grid 3" w:uiPriority="69"/>
+    <w:lsdException w:name="Dark List" w:uiPriority="70"/>
+    <w:lsdException w:name="Colorful Shading" w:uiPriority="71"/>
+    <w:lsdException w:name="Colorful List" w:uiPriority="72"/>
+    <w:lsdException w:name="Colorful Grid" w:uiPriority="73"/>
+    <w:lsdException w:name="Light Shading Accent 1" w:uiPriority="60"/>
+    <w:lsdException w:name="Light List Accent 1" w:uiPriority="61"/>
+    <w:lsdException w:name="Light Grid Accent 1" w:uiPriority="62"/>
+    <w:lsdException w:name="Medium Shading 1 Accent 1" w:uiPriority="63"/>
+    <w:lsdException w:name="Medium Shading 2 Accent 1" w:uiPriority="64"/>
+    <w:lsdException w:name="Medium List 1 Accent 1" w:uiPriority="65"/>
+    <w:lsdException w:name="Revision" w:semiHidden="1"/>
+    <w:lsdException w:name="List Paragraph" w:uiPriority="34" w:qFormat="1"/>
+    <w:lsdException w:name="Quote" w:uiPriority="29" w:qFormat="1"/>
+    <w:lsdException w:name="Intense Quote" w:uiPriority="30" w:qFormat="1"/>
+    <w:lsdException w:name="Medium List 2 Accent 1" w:uiPriority="66"/>
+    <w:lsdException w:name="Medium Grid 1 Accent 1" w:uiPriority="67"/>
+    <w:lsdException w:name="Medium Grid 2 Accent 1" w:uiPriority="68"/>
+    <w:lsdException w:name="Medium Grid 3 Accent 1" w:uiPriority="69"/>
+    <w:lsdException w:name="Dark List Accent 1" w:uiPriority="70"/>
+    <w:lsdException w:name="Colorful Shading Accent 1" w:uiPriority="71"/>
+    <w:lsdException w:name="Colorful List Accent 1" w:uiPriority="72"/>
+    <w:lsdException w:name="Colorful Grid Accent 1" w:uiPriority="73"/>
+    <w:lsdException w:name="Light Shading Accent 2" w:uiPriority="60"/>
+    <w:lsdException w:name="Light List Accent 2" w:uiPriority="61"/>
+    <w:lsdException w:name="Light Grid Accent 2" w:uiPriority="62"/>
+    <w:lsdException w:name="Medium Shading 1 Accent 2" w:uiPriority="63"/>
+    <w:lsdException w:name="Medium Shading 2 Accent 2" w:uiPriority="64"/>
+    <w:lsdException w:name="Medium List 1 Accent 2" w:uiPriority="65"/>
+    <w:lsdException w:name="Medium List 2 Accent 2" w:uiPriority="66"/>
+    <w:lsdException w:name="Medium Grid 1 Accent 2" w:uiPriority="67"/>
+    <w:lsdException w:name="Medium Grid 2 Accent 2" w:uiPriority="68"/>
+    <w:lsdException w:name="Medium Grid 3 Accent 2" w:uiPriority="69"/>
+    <w:lsdException w:name="Dark List Accent 2" w:uiPriority="70"/>
+    <w:lsdException w:name="Colorful Shading Accent 2" w:uiPriority="71"/>
+    <w:lsdException w:name="Colorful List Accent 2" w:uiPriority="72"/>
+    <w:lsdException w:name="Colorful Grid Accent 2" w:uiPriority="73"/>
+    <w:lsdException w:name="Light Shading Accent 3" w:uiPriority="60"/>
+    <w:lsdException w:name="Light List Accent 3" w:uiPriority="61"/>
+    <w:lsdException w:name="Light Grid Accent 3" w:uiPriority="62"/>
+    <w:lsdException w:name="Medium Shading 1 Accent 3" w:uiPriority="63"/>
+    <w:lsdException w:name="Medium Shading 2 Accent 3" w:uiPriority="64"/>
+    <w:lsdException w:name="Medium List 1 Accent 3" w:uiPriority="65"/>
+    <w:lsdException w:name="Medium List 2 Accent 3" w:uiPriority="66"/>
+    <w:lsdException w:name="Medium Grid 1 Accent 3" w:uiPriority="67"/>
+    <w:lsdException w:name="Medium Grid 2 Accent 3" w:uiPriority="68"/>
+    <w:lsdException w:name="Medium Grid 3 Accent 3" w:uiPriority="69"/>
+    <w:lsdException w:name="Dark List Accent 3" w:uiPriority="70"/>
+    <w:lsdException w:name="Colorful Shading Accent 3" w:uiPriority="71"/>
+    <w:lsdException w:name="Colorful List Accent 3" w:uiPriority="72"/>
+    <w:lsdException w:name="Colorful Grid Accent 3" w:uiPriority="73"/>
+    <w:lsdException w:name="Light Shading Accent 4" w:uiPriority="60"/>
+    <w:lsdException w:name="Light List Accent 4" w:uiPriority="61"/>
+    <w:lsdException w:name="Light Grid Accent 4" w:uiPriority="62"/>
+    <w:lsdException w:name="Medium Shading 1 Accent 4" w:uiPriority="63"/>
+    <w:lsdException w:name="Medium Shading 2 Accent 4" w:uiPriority="64"/>
+    <w:lsdException w:name="Medium List 1 Accent 4" w:uiPriority="65"/>
+    <w:lsdException w:name="Medium List 2 Accent 4" w:uiPriority="66"/>
+    <w:lsdException w:name="Medium Grid 1 Accent 4" w:uiPriority="67"/>
+    <w:lsdException w:name="Medium Grid 2 Accent 4" w:uiPriority="68"/>
+    <w:lsdException w:name="Medium Grid 3 Accent 4" w:uiPriority="69"/>
+    <w:lsdException w:name="Dark List Accent 4" w:uiPriority="70"/>
+    <w:lsdException w:name="Colorful Shading Accent 4" w:uiPriority="71"/>
+    <w:lsdException w:name="Colorful List Accent 4" w:uiPriority="72"/>
+    <w:lsdException w:name="Colorful Grid Accent 4" w:uiPriority="73"/>
+    <w:lsdException w:name="Light Shading Accent 5" w:uiPriority="60"/>
+    <w:lsdException w:name="Light List Accent 5" w:uiPriority="61"/>
+    <w:lsdException w:name="Light Grid Accent 5" w:uiPriority="62"/>
+    <w:lsdException w:name="Medium Shading 1 Accent 5" w:uiPriority="63"/>
+    <w:lsdException w:name="Medium Shading 2 Accent 5" w:uiPriority="64"/>
+    <w:lsdException w:name="Medium List 1 Accent 5" w:uiPriority="65"/>
+    <w:lsdException w:name="Medium List 2 Accent 5" w:uiPriority="66"/>
+    <w:lsdException w:name="Medium Grid 1 Accent 5" w:uiPriority="67"/>
+    <w:lsdException w:name="Medium Grid 2 Accent 5" w:uiPriority="68"/>
+    <w:lsdException w:name="Medium Grid 3 Accent 5" w:uiPriority="69"/>
+    <w:lsdException w:name="Dark List Accent 5" w:uiPriority="70"/>
+    <w:lsdException w:name="Colorful Shading Accent 5" w:uiPriority="71"/>
+    <w:lsdException w:name="Colorful List Accent 5" w:uiPriority="72"/>
+    <w:lsdException w:name="Colorful Grid Accent 5" w:uiPriority="73"/>
+    <w:lsdException w:name="Light Shading Accent 6" w:uiPriority="60"/>
+    <w:lsdException w:name="Light List Accent 6" w:uiPriority="61"/>
+    <w:lsdException w:name="Light Grid Accent 6" w:uiPriority="62"/>
+    <w:lsdException w:name="Medium Shading 1 Accent 6" w:uiPriority="63"/>
+    <w:lsdException w:name="Medium Shading 2 Accent 6" w:uiPriority="64"/>
+    <w:lsdException w:name="Medium List 1 Accent 6" w:uiPriority="65"/>
+    <w:lsdException w:name="Medium List 2 Accent 6" w:uiPriority="66"/>
+    <w:lsdException w:name="Medium Grid 1 Accent 6" w:uiPriority="67"/>
+    <w:lsdException w:name="Medium Grid 2 Accent 6" w:uiPriority="68"/>
+    <w:lsdException w:name="Medium Grid 3 Accent 6" w:uiPriority="69"/>
+    <w:lsdException w:name="Dark List Accent 6" w:uiPriority="70"/>
+    <w:lsdException w:name="Colorful Shading Accent 6" w:uiPriority="71"/>
+    <w:lsdException w:name="Colorful List Accent 6" w:uiPriority="72"/>
+    <w:lsdException w:name="Colorful Grid Accent 6" w:uiPriority="73"/>
+    <w:lsdException w:name="Subtle Emphasis" w:uiPriority="19" w:qFormat="1"/>
+    <w:lsdException w:name="Intense Emphasis" w:uiPriority="21" w:qFormat="1"/>
+    <w:lsdException w:name="Subtle Reference" w:uiPriority="31" w:qFormat="1"/>
+    <w:lsdException w:name="Intense Reference" w:uiPriority="32" w:qFormat="1"/>
+    <w:lsdException w:name="Book Title" w:uiPriority="33" w:qFormat="1"/>
+    <w:lsdException w:name="Bibliography" w:semiHidden="1" w:uiPriority="37" w:unhideWhenUsed="1"/>
+    <w:lsdException w:name="TOC Heading" w:semiHidden="1" w:uiPriority="39" w:unhideWhenUsed="1" w:qFormat="1"/>
+    <w:lsdException w:name="Plain Table 1" w:uiPriority="41"/>
+    <w:lsdException w:name="Plain Table 2" w:uiPriority="42"/>
+    <w:lsdException w:name="Plain Table 3" w:uiPriority="43"/>
+    <w:lsdException w:name="Plain Table 4" w:uiPriority="44"/>
+    <w:lsdException w:name="Plain Table 5" w:uiPriority="45"/>
+    <w:lsdException w:name="Grid Table Light" w:uiPriority="40"/>
+    <w:lsdException w:name="Grid Table 1 Light" w:uiPriority="46"/>
+    <w:lsdException w:name="Grid Table 2" w:uiPriority="47"/>
+    <w:lsdException w:name="Grid Table 3" w:uiPriority="48"/>
+    <w:lsdException w:name="Grid Table 4" w:uiPriority="49"/>
+    <w:lsdException w:name="Grid Table 5 Dark" w:uiPriority="50"/>
+    <w:lsdException w:name="Grid Table 6 Colorful" w:uiPriority="51"/>
+    <w:lsdException w:name="Grid Table 7 Colorful" w:uiPriority="52"/>
+    <w:lsdException w:name="Grid Table 1 Light Accent 1" w:uiPriority="46"/>
+    <w:lsdException w:name="Grid Table 2 Accent 1" w:uiPriority="47"/>
+    <w:lsdException w:name="Grid Table 3 Accent 1" w:uiPriority="48"/>
+    <w:lsdException w:name="Grid Table 4 Accent 1" w:uiPriority="49"/>
+    <w:lsdException w:name="Grid Table 5 Dark Accent 1" w:uiPriority="50"/>
+    <w:lsdException w:name="Grid Table 6 Colorful Accent 1" w:uiPriority="51"/>
+    <w:lsdException w:name="Grid Table 7 Colorful Accent 1" w:uiPriority="52"/>
+    <w:lsdException w:name="Grid Table 1 Light Accent 2" w:uiPriority="46"/>
+    <w:lsdException w:name="Grid Table 2 Accent 2" w:uiPriority="47"/>
+    <w:lsdException w:name="Grid Table 3 Accent 2" w:uiPriority="48"/>
+    <w:lsdException w:name="Grid Table 4 Accent 2" w:uiPriority="49"/>
+    <w:lsdException w:name="Grid Table 5 Dark Accent 2" w:uiPriority="50"/>
+    <w:lsdException w:name="Grid Table 6 Colorful Accent 2" w:uiPriority="51"/>
+    <w:lsdException w:name="Grid Table 7 Colorful Accent 2" w:uiPriority="52"/>
+    <w:lsdException w:name="Grid Table 1 Light Accent 3" w:uiPriority="46"/>
+    <w:lsdException w:name="Grid Table 2 Accent 3" w:uiPriority="47"/>
+    <w:lsdException w:name="Grid Table 3 Accent 3" w:uiPriority="48"/>
+    <w:lsdException w:name="Grid Table 4 Accent 3" w:uiPriority="49"/>
+    <w:lsdException w:name="Grid Table 5 Dark Accent 3" w:uiPriority="50"/>
+    <w:lsdException w:name="Grid Table 6 Colorful Accent 3" w:uiPriority="51"/>
+    <w:lsdException w:name="Grid Table 7 Colorful Accent 3" w:uiPriority="52"/>
+    <w:lsdException w:name="Grid Table 1 Light Accent 4" w:uiPriority="46"/>
+    <w:lsdException w:name="Grid Table 2 Accent 4" w:uiPriority="47"/>
+    <w:lsdException w:name="Grid Table 3 Accent 4" w:uiPriority="48"/>
+    <w:lsdException w:name="Grid Table 4 Accent 4" w:uiPriority="49"/>
+    <w:lsdException w:name="Grid Table 5 Dark Accent 4" w:uiPriority="50"/>
+    <w:lsdException w:name="Grid Table 6 Colorful Accent 4" w:uiPriority="51"/>
+    <w:lsdException w:name="Grid Table 7 Colorful Accent 4" w:uiPriority="52"/>
+    <w:lsdException w:name="Grid Table 1 Light Accent 5" w:uiPriority="46"/>
+    <w:lsdException w:name="Grid Table 2 Accent 5" w:uiPriority="47"/>
+    <w:lsdException w:name="Grid Table 3 Accent 5" w:uiPriority="48"/>
+    <w:lsdException w:name="Grid Table 4 Accent 5" w:uiPriority="49"/>
+    <w:lsdException w:name="Grid Table 5 Dark Accent 5" w:uiPriority="50"/>
+    <w:lsdException w:name="Grid Table 6 Colorful Accent 5" w:uiPriority="51"/>
+    <w:lsdException w:name="Grid Table 7 Colorful Accent 5" w:uiPriority="52"/>
+    <w:lsdException w:name="Grid Table 1 Light Accent 6" w:uiPriority="46"/>
+    <w:lsdException w:name="Grid Table 2 Accent 6" w:uiPriority="47"/>
+    <w:lsdException w:name="Grid Table 3 Accent 6" w:uiPriority="48"/>
+    <w:lsdException w:name="Grid Table 4 Accent 6" w:uiPriority="49"/>
+    <w:lsdException w:name="Grid Table 5 Dark Accent 6" w:uiPriority="50"/>
+    <w:lsdException w:name="Grid Table 6 Colorful Accent 6" w:uiPriority="51"/>
+    <w:lsdException w:name="Grid Table 7 Colorful Accent 6" w:uiPriority="52"/>
+    <w:lsdException w:name="List Table 1 Light" w:uiPriority="46"/>
+    <w:lsdException w:name="List Table 2" w:uiPriority="47"/>
+    <w:lsdException w:name="List Table 3" w:uiPriority="48"/>
+    <w:lsdException w:name="List Table 4" w:uiPriority="49"/>
+    <w:lsdException w:name="List Table 5 Dark" w:uiPriority="50"/>
+    <w:lsdException w:name="List Table 6 Colorful" w:uiPriority="51"/>
+    <w:lsdException w:name="List Table 7 Colorful" w:uiPriority="52"/>
+    <w:lsdException w:name="List Table 1 Light Accent 1" w:uiPriority="46"/>
+    <w:lsdException w:name="List Table 2 Accent 1" w:uiPriority="47"/>
+    <w:lsdException w:name="List Table 3 Accent 1" w:uiPriority="48"/>
+    <w:lsdException w:name="List Table 4 Accent 1" w:uiPriority="49"/>
+    <w:lsdException w:name="List Table 5 Dark Accent 1" w:uiPriority="50"/>
+    <w:lsdException w:name="List Table 6 Colorful Accent 1" w:uiPriority="51"/>
+    <w:lsdException w:name="List Table 7 Colorful Accent 1" w:uiPriority="52"/>
+    <w:lsdException w:name="List Table 1 Light Accent 2" w:uiPriority="46"/>
+    <w:lsdException w:name="List Table 2 Accent 2" w:uiPriority="47"/>
+    <w:lsdException w:name="List Table 3 Accent 2" w:uiPriority="48"/>
+    <w:lsdException w:name="List Table 4 Accent 2" w:uiPriority="49"/>
+    <w:lsdException w:name="List Table 5 Dark Accent 2" w:uiPriority="50"/>
+    <w:lsdException w:name="List Table 6 Colorful Accent 2" w:uiPriority="51"/>
+    <w:lsdException w:name="List Table 7 Colorful Accent 2" w:uiPriority="52"/>
+    <w:lsdException w:name="List Table 1 Light Accent 3" w:uiPriority="46"/>
+    <w:lsdException w:name="List Table 2 Accent 3" w:uiPriority="47"/>
+    <w:lsdException w:name="List Table 3 Accent 3" w:uiPriority="48"/>
+    <w:lsdException w:name="List Table 4 Accent 3" w:uiPriority="49"/>
+    <w:lsdException w:name="List Table 5 Dark Accent 3" w:uiPriority="50"/>
+    <w:lsdException w:name="List Table 6 Colorful Accent 3" w:uiPriority="51"/>
+    <w:lsdException w:name="List Table 7 Colorful Accent 3" w:uiPriority="52"/>
+    <w:lsdException w:name="List Table 1 Light Accent 4" w:uiPriority="46"/>
+    <w:lsdException w:name="List Table 2 Accent 4" w:uiPriority="47"/>
+    <w:lsdException w:name="List Table 3 Accent 4" w:uiPriority="48"/>
+    <w:lsdException w:name="List Table 4 Accent 4" w:uiPriority="49"/>
+    <w:lsdException w:name="List Table 5 Dark Accent 4" w:uiPriority="50"/>
+    <w:lsdException w:name="List Table 6 Colorful Accent 4" w:uiPriority="51"/>
+    <w:lsdException w:name="List Table 7 Colorful Accent 4" w:uiPriority="52"/>
+    <w:lsdException w:name="List Table 1 Light Accent 5" w:uiPriority="46"/>
+    <w:lsdException w:name="List Table 2 Accent 5" w:uiPriority="47"/>
+    <w:lsdException w:name="List Table 3 Accent 5" w:uiPriority="48"/>
+    <w:lsdException w:name="List Table 4 Accent 5" w:uiPriority="49"/>
+    <w:lsdException w:name="List Table 5 Dark Accent 5" w:uiPriority="50"/>
+    <w:lsdException w:name="List Table 6 Colorful Accent 5" w:uiPriority="51"/>
+    <w:lsdException w:name="List Table 7 Colorful Accent 5" w:uiPriority="52"/>
+    <w:lsdException w:name="List Table 1 Light Accent 6" w:uiPriority="46"/>
+    <w:lsdException w:name="List Table 2 Accent 6" w:uiPriority="47"/>
+    <w:lsdException w:name="List Table 3 Accent 6" w:uiPriority="48"/>
+    <w:lsdException w:name="List Table 4 Accent 6" w:uiPriority="49"/>
+    <w:lsdException w:name="List Table 5 Dark Accent 6" w:uiPriority="50"/>
+    <w:lsdException w:name="List Table 6 Colorful Accent 6" w:uiPriority="51"/>
+    <w:lsdException w:name="List Table 7 Colorful Accent 6" w:uiPriority="52"/>
+  </w:latentStyles>
+  <w:style w:type="paragraph" w:default="1" w:styleId="Normal">
+    <w:name w:val="Normal"/>
+    <w:qFormat/>
+  </w:style>
+  <w:style w:type="character" w:default="1" w:styleId="Policepardfaut">
+    <w:name w:val="Default Paragraph Font"/>
+    <w:uiPriority w:val="1"/>
+    <w:semiHidden/>
+    <w:unhideWhenUsed/>
+  </w:style>
+  <w:style w:type="table" w:default="1" w:styleId="TableauNormal">
+    <w:name w:val="Normal Table"/>
+    <w:uiPriority w:val="99"/>
+    <w:semiHidden/>
+    <w:unhideWhenUsed/>
+    <w:tblPr>
+      <w:tblInd w:w="0" w:type="dxa"/>
+      <w:tblCellMar>
+        <w:top w:w="0" w:type="dxa"/>
+        <w:left w:w="108" w:type="dxa"/>
+        <w:bottom w:w="0" w:type="dxa"/>
+        <w:right w:w="108" w:type="dxa"/>
+      </w:tblCellMar>
+    </w:tblPr>
+  </w:style>
+  <w:style w:type="numbering" w:default="1" w:styleId="Aucuneliste">
+    <w:name w:val="No List"/>
+    <w:uiPriority w:val="99"/>
+    <w:semiHidden/>
+    <w:unhideWhenUsed/>
+  </w:style>
+  <w:style w:type="paragraph" w:customStyle="1" w:styleId="6528C9D02E524ADFBEAB5CF5A521142C">
+    <w:name w:val="6528C9D02E524ADFBEAB5CF5A521142C"/>
+    <w:rsid w:val="002C15D1"/>
+  </w:style>
+  <w:style w:type="paragraph" w:customStyle="1" w:styleId="E3809CC64D0F421AB5B8EB55E8199A19">
+    <w:name w:val="E3809CC64D0F421AB5B8EB55E8199A19"/>
+    <w:rsid w:val="002C15D1"/>
+  </w:style>
+  <w:style w:type="paragraph" w:customStyle="1" w:styleId="9083FD64DBC4420CBC7874AF13672B16">
+    <w:name w:val="9083FD64DBC4420CBC7874AF13672B16"/>
+    <w:rsid w:val="002C15D1"/>
+  </w:style>
+</w:styles>
+</file>
+
+<file path=word/glossary/webSettings.xml><?xml version="1.0" encoding="utf-8"?>
+<w:webSettings xmlns:mc="http://schemas.openxmlformats.org/markup-compatibility/2006" xmlns:r="http://schemas.openxmlformats.org/officeDocument/2006/relationships" xmlns:w="http://schemas.openxmlformats.org/wordprocessingml/2006/main" xmlns:w14="http://schemas.microsoft.com/office/word/2010/wordml" xmlns:w15="http://schemas.microsoft.com/office/word/2012/wordml" mc:Ignorable="w14 w15">
+  <w:optimizeForBrowser/>
+  <w:allowPNG/>
+</w:webSettings>
 </file>
 
 <file path=word/theme/theme1.xml><?xml version="1.0" encoding="utf-8"?>
@@ -1841,7 +3340,7 @@
 </file>
 
 <file path=customXml/itemProps2.xml><?xml version="1.0" encoding="utf-8"?>
-<ds:datastoreItem xmlns:ds="http://schemas.openxmlformats.org/officeDocument/2006/customXml" ds:itemID="{90B96EE6-B613-49C7-8C57-93EF2458C7C6}">
+<ds:datastoreItem xmlns:ds="http://schemas.openxmlformats.org/officeDocument/2006/customXml" ds:itemID="{97F2DE81-37CA-41B5-850D-73D3EA16712D}">
   <ds:schemaRefs>
     <ds:schemaRef ds:uri="http://schemas.openxmlformats.org/officeDocument/2006/bibliography"/>
   </ds:schemaRefs>

</xml_diff>